<commit_message>
lab 4 report update
</commit_message>
<xml_diff>
--- a/Lab4/214_Миронов_Лаб_4.docx
+++ b/Lab4/214_Миронов_Лаб_4.docx
@@ -176,7 +176,7 @@
       <w:r>
         <w:rPr>
           <w:b/>
-          <w:color w:val="FF00FF"/>
+          <w:color w:val="000000" w:themeColor="text1"/>
           <w:sz w:val="32"/>
           <w:szCs w:val="32"/>
         </w:rPr>
@@ -333,7 +333,7 @@
       </w:r>
       <w:r>
         <w:rPr>
-          <w:color w:val="FF00FF"/>
+          <w:color w:val="000000" w:themeColor="text1"/>
         </w:rPr>
         <w:t>14</w:t>
       </w:r>
@@ -368,7 +368,7 @@
       </w:r>
       <w:r>
         <w:rPr>
-          <w:color w:val="FF00FF"/>
+          <w:color w:val="000000" w:themeColor="text1"/>
         </w:rPr>
         <w:t>Миронов Д. А.</w:t>
       </w:r>
@@ -393,15 +393,9 @@
       </w:r>
       <w:r>
         <w:rPr>
-          <w:color w:val="FF00FF"/>
-        </w:rPr>
-        <w:t xml:space="preserve">Бахарев В.Д. </w:t>
-      </w:r>
-      <w:r>
-        <w:rPr>
-          <w:color w:val="FF0000"/>
-        </w:rPr>
-        <w:t>(ФИИТ)</w:t>
+          <w:color w:val="000000" w:themeColor="text1"/>
+        </w:rPr>
+        <w:t>Бахарев В.Д. (ФИИТ)</w:t>
       </w:r>
     </w:p>
     <w:p>
@@ -441,21 +435,21 @@
       </w:r>
       <w:r>
         <w:rPr>
-          <w:color w:val="FF00FF"/>
+          <w:color w:val="000000" w:themeColor="text1"/>
         </w:rPr>
         <w:t>13</w:t>
       </w:r>
       <w:r>
         <w:rPr>
           <w:rFonts w:eastAsia="Times New Roman" w:cs="Times New Roman"/>
-          <w:color w:val="FF00FF"/>
+          <w:color w:val="000000" w:themeColor="text1"/>
           <w:szCs w:val="28"/>
         </w:rPr>
         <w:t>.</w:t>
       </w:r>
       <w:r>
         <w:rPr>
-          <w:color w:val="FF00FF"/>
+          <w:color w:val="000000" w:themeColor="text1"/>
         </w:rPr>
         <w:t>12</w:t>
       </w:r>
@@ -546,7 +540,7 @@
       <w:r>
         <w:rPr>
           <w:b/>
-          <w:color w:val="FF00FF"/>
+          <w:color w:val="000000" w:themeColor="text1"/>
           <w:sz w:val="24"/>
           <w:szCs w:val="24"/>
         </w:rPr>
@@ -1340,14 +1334,7 @@
           <w:sz w:val="24"/>
           <w:szCs w:val="20"/>
         </w:rPr>
-        <w:t>памят</w:t>
-      </w:r>
-      <w:r>
-        <w:rPr>
-          <w:sz w:val="24"/>
-          <w:szCs w:val="20"/>
-        </w:rPr>
-        <w:t>ь</w:t>
+        <w:t>память</w:t>
       </w:r>
       <w:r>
         <w:rPr>
@@ -1466,14 +1453,7 @@
           <w:sz w:val="24"/>
           <w:szCs w:val="20"/>
         </w:rPr>
-        <w:t>); – удаляет отображение файла или устройства на память</w:t>
-      </w:r>
-      <w:r>
-        <w:rPr>
-          <w:sz w:val="24"/>
-          <w:szCs w:val="20"/>
-        </w:rPr>
-        <w:t>.</w:t>
+        <w:t>); – удаляет отображение файла или устройства на память.</w:t>
       </w:r>
     </w:p>
     <w:p>
@@ -12894,7 +12874,7 @@
           <w:color w:val="800080"/>
           <w:sz w:val="20"/>
           <w:szCs w:val="20"/>
-          <w:lang w:eastAsia="ru-RU"/>
+          <w:lang w:val="en-US" w:eastAsia="ru-RU"/>
         </w:rPr>
       </w:pPr>
       <w:r>
@@ -12903,7 +12883,7 @@
           <w:color w:val="800080"/>
           <w:sz w:val="20"/>
           <w:szCs w:val="20"/>
-          <w:lang w:eastAsia="ru-RU"/>
+          <w:lang w:val="en-US" w:eastAsia="ru-RU"/>
         </w:rPr>
         <w:t>}</w:t>
       </w:r>
@@ -12937,7 +12917,7 @@
           <w:color w:val="000000"/>
           <w:sz w:val="20"/>
           <w:szCs w:val="20"/>
-          <w:lang w:eastAsia="ru-RU"/>
+          <w:lang w:val="en-US" w:eastAsia="ru-RU"/>
         </w:rPr>
       </w:pPr>
     </w:p>
@@ -21542,6 +21522,7 @@
         <w:shd w:val="clear" w:color="auto" w:fill="FFFFFF"/>
         <w:rPr>
           <w:color w:val="000000"/>
+          <w:lang w:val="en-US"/>
         </w:rPr>
       </w:pPr>
       <w:r>
@@ -21552,20 +21533,20 @@
         </w:rPr>
         <w:t xml:space="preserve">        </w:t>
       </w:r>
-      <w:proofErr w:type="spellStart"/>
       <w:proofErr w:type="gramStart"/>
       <w:r>
         <w:rPr>
           <w:rStyle w:val="linewrapper"/>
           <w:color w:val="603000"/>
+          <w:lang w:val="en-US"/>
         </w:rPr>
         <w:t>exit</w:t>
       </w:r>
-      <w:proofErr w:type="spellEnd"/>
-      <w:r>
-        <w:rPr>
-          <w:rStyle w:val="linewrapper"/>
-          <w:color w:val="808030"/>
+      <w:r>
+        <w:rPr>
+          <w:rStyle w:val="linewrapper"/>
+          <w:color w:val="808030"/>
+          <w:lang w:val="en-US"/>
         </w:rPr>
         <w:t>(</w:t>
       </w:r>
@@ -21574,6 +21555,7 @@
         <w:rPr>
           <w:rStyle w:val="linewrapper"/>
           <w:color w:val="000000"/>
+          <w:lang w:val="en-US"/>
         </w:rPr>
         <w:t>EXIT_FAILURE</w:t>
       </w:r>
@@ -21581,6 +21563,7 @@
         <w:rPr>
           <w:rStyle w:val="linewrapper"/>
           <w:color w:val="808030"/>
+          <w:lang w:val="en-US"/>
         </w:rPr>
         <w:t>)</w:t>
       </w:r>
@@ -21588,6 +21571,7 @@
         <w:rPr>
           <w:rStyle w:val="linewrapper"/>
           <w:color w:val="800080"/>
+          <w:lang w:val="en-US"/>
         </w:rPr>
         <w:t>;</w:t>
       </w:r>
@@ -21598,12 +21582,14 @@
         <w:shd w:val="clear" w:color="auto" w:fill="FFFFFF"/>
         <w:rPr>
           <w:color w:val="000000"/>
-        </w:rPr>
-      </w:pPr>
-      <w:r>
-        <w:rPr>
-          <w:rStyle w:val="linewrapper"/>
-          <w:color w:val="000000"/>
+          <w:lang w:val="en-US"/>
+        </w:rPr>
+      </w:pPr>
+      <w:r>
+        <w:rPr>
+          <w:rStyle w:val="linewrapper"/>
+          <w:color w:val="000000"/>
+          <w:lang w:val="en-US"/>
         </w:rPr>
         <w:t xml:space="preserve">    </w:t>
       </w:r>
@@ -21611,6 +21597,7 @@
         <w:rPr>
           <w:rStyle w:val="linewrapper"/>
           <w:color w:val="800080"/>
+          <w:lang w:val="en-US"/>
         </w:rPr>
         <w:t>}</w:t>
       </w:r>
@@ -21622,12 +21609,14 @@
         <w:rPr>
           <w:rStyle w:val="linewrapper"/>
           <w:color w:val="800080"/>
+          <w:lang w:val="en-US"/>
         </w:rPr>
       </w:pPr>
       <w:r>
         <w:rPr>
           <w:rStyle w:val="linewrapper"/>
           <w:color w:val="800080"/>
+          <w:lang w:val="en-US"/>
         </w:rPr>
         <w:t>}</w:t>
       </w:r>
@@ -21638,6 +21627,7 @@
         <w:shd w:val="clear" w:color="auto" w:fill="FFFFFF"/>
         <w:rPr>
           <w:color w:val="000000"/>
+          <w:lang w:val="en-US"/>
         </w:rPr>
       </w:pPr>
     </w:p>
@@ -21649,6 +21639,7 @@
           <w:sz w:val="24"/>
           <w:szCs w:val="24"/>
           <w:u w:val="single"/>
+          <w:lang w:val="en-US"/>
         </w:rPr>
       </w:pPr>
       <w:r>
@@ -21667,17 +21658,9 @@
           <w:sz w:val="24"/>
           <w:szCs w:val="24"/>
           <w:u w:val="single"/>
-        </w:rPr>
-        <w:t>4</w:t>
-      </w:r>
-      <w:r>
-        <w:rPr>
-          <w:b/>
-          <w:sz w:val="24"/>
-          <w:szCs w:val="24"/>
-          <w:u w:val="single"/>
-        </w:rPr>
-        <w:t>.</w:t>
+          <w:lang w:val="en-US"/>
+        </w:rPr>
+        <w:t>4.</w:t>
       </w:r>
       <w:r>
         <w:rPr>
@@ -34989,7 +34972,7 @@
         <w:spacing w:line="240" w:lineRule="auto"/>
         <w:rPr>
           <w:b/>
-          <w:color w:val="FF0000"/>
+          <w:color w:val="000000" w:themeColor="text1"/>
           <w:sz w:val="24"/>
           <w:szCs w:val="24"/>
         </w:rPr>
@@ -34997,698 +34980,689 @@
       <w:r>
         <w:rPr>
           <w:b/>
-          <w:color w:val="FF0000"/>
+          <w:color w:val="000000" w:themeColor="text1"/>
           <w:sz w:val="24"/>
           <w:szCs w:val="24"/>
         </w:rPr>
-        <w:t>Тестирование</w:t>
-      </w:r>
-      <w:r>
+        <w:t>Тестирование:</w:t>
+      </w:r>
+    </w:p>
+    <w:p>
+      <w:pPr>
+        <w:pStyle w:val="HTML"/>
+        <w:shd w:val="clear" w:color="auto" w:fill="FFFFFF"/>
+        <w:rPr>
+          <w:color w:val="000000"/>
+          <w:lang w:val="en-US"/>
+        </w:rPr>
+      </w:pPr>
+      <w:proofErr w:type="gramStart"/>
+      <w:r>
+        <w:rPr>
+          <w:rStyle w:val="linewrapper"/>
+          <w:color w:val="000000"/>
+          <w:lang w:val="en-US"/>
+        </w:rPr>
+        <w:t>$ .</w:t>
+      </w:r>
+      <w:proofErr w:type="gramEnd"/>
+      <w:r>
+        <w:rPr>
+          <w:rStyle w:val="linewrapper"/>
+          <w:color w:val="000000"/>
+          <w:lang w:val="en-US"/>
+        </w:rPr>
+        <w:t>/lab ./MacKus</w:t>
+      </w:r>
+      <w:r>
+        <w:rPr>
+          <w:rStyle w:val="linewrapper"/>
+          <w:color w:val="008C00"/>
+          <w:lang w:val="en-US"/>
+        </w:rPr>
+        <w:t>.</w:t>
+      </w:r>
+      <w:r>
+        <w:rPr>
+          <w:rStyle w:val="linewrapper"/>
+          <w:color w:val="000000"/>
+          <w:lang w:val="en-US"/>
+        </w:rPr>
+        <w:t>so</w:t>
+      </w:r>
+    </w:p>
+    <w:p>
+      <w:pPr>
+        <w:pStyle w:val="HTML"/>
+        <w:shd w:val="clear" w:color="auto" w:fill="FFFFFF"/>
+        <w:rPr>
+          <w:color w:val="000000"/>
+          <w:lang w:val="en-US"/>
+        </w:rPr>
+      </w:pPr>
+      <w:r>
+        <w:rPr>
+          <w:rStyle w:val="linewrapper"/>
+          <w:color w:val="000000"/>
+          <w:lang w:val="en-US"/>
+        </w:rPr>
+        <w:t xml:space="preserve">SUCCES: allocator loaded from </w:t>
+      </w:r>
+      <w:proofErr w:type="gramStart"/>
+      <w:r>
+        <w:rPr>
+          <w:rStyle w:val="linewrapper"/>
+          <w:color w:val="000000"/>
+          <w:lang w:val="en-US"/>
+        </w:rPr>
+        <w:t>'./</w:t>
+      </w:r>
+      <w:proofErr w:type="gramEnd"/>
+      <w:r>
+        <w:rPr>
+          <w:rStyle w:val="linewrapper"/>
+          <w:color w:val="000000"/>
+          <w:lang w:val="en-US"/>
+        </w:rPr>
+        <w:t>MacKus</w:t>
+      </w:r>
+      <w:r>
+        <w:rPr>
+          <w:rStyle w:val="linewrapper"/>
+          <w:color w:val="008C00"/>
+          <w:lang w:val="en-US"/>
+        </w:rPr>
+        <w:t>.</w:t>
+      </w:r>
+      <w:r>
+        <w:rPr>
+          <w:rStyle w:val="linewrapper"/>
+          <w:color w:val="000000"/>
+          <w:lang w:val="en-US"/>
+        </w:rPr>
+        <w:t>so'</w:t>
+      </w:r>
+    </w:p>
+    <w:p>
+      <w:pPr>
+        <w:pStyle w:val="HTML"/>
+        <w:shd w:val="clear" w:color="auto" w:fill="FFFFFF"/>
+        <w:rPr>
+          <w:color w:val="000000"/>
+          <w:lang w:val="en-US"/>
+        </w:rPr>
+      </w:pPr>
+      <w:r>
+        <w:rPr>
+          <w:rStyle w:val="linewrapper"/>
+          <w:color w:val="000000"/>
+          <w:lang w:val="en-US"/>
+        </w:rPr>
+        <w:t>=============Allocator initialized=============</w:t>
+      </w:r>
+    </w:p>
+    <w:p>
+      <w:pPr>
+        <w:pStyle w:val="HTML"/>
+        <w:shd w:val="clear" w:color="auto" w:fill="FFFFFF"/>
+        <w:rPr>
+          <w:color w:val="000000"/>
+          <w:lang w:val="en-US"/>
+        </w:rPr>
+      </w:pPr>
+      <w:proofErr w:type="gramStart"/>
+      <w:r>
+        <w:rPr>
+          <w:rStyle w:val="linewrapper"/>
+          <w:color w:val="000000"/>
+          <w:lang w:val="en-US"/>
+        </w:rPr>
+        <w:t>::</w:t>
+      </w:r>
+      <w:proofErr w:type="gramEnd"/>
+      <w:r>
+        <w:rPr>
+          <w:rStyle w:val="linewrapper"/>
+          <w:color w:val="000000"/>
+          <w:lang w:val="en-US"/>
+        </w:rPr>
+        <w:t xml:space="preserve"> memory allocated successfully</w:t>
+      </w:r>
+    </w:p>
+    <w:p>
+      <w:pPr>
+        <w:pStyle w:val="HTML"/>
+        <w:shd w:val="clear" w:color="auto" w:fill="FFFFFF"/>
+        <w:rPr>
+          <w:color w:val="000000"/>
+          <w:lang w:val="en-US"/>
+        </w:rPr>
+      </w:pPr>
+      <w:proofErr w:type="gramStart"/>
+      <w:r>
+        <w:rPr>
+          <w:rStyle w:val="linewrapper"/>
+          <w:color w:val="000000"/>
+          <w:lang w:val="en-US"/>
+        </w:rPr>
+        <w:t>::</w:t>
+      </w:r>
+      <w:proofErr w:type="gramEnd"/>
+      <w:r>
+        <w:rPr>
+          <w:rStyle w:val="linewrapper"/>
+          <w:color w:val="000000"/>
+          <w:lang w:val="en-US"/>
+        </w:rPr>
+        <w:t xml:space="preserve"> allocated memory contain: text!</w:t>
+      </w:r>
+    </w:p>
+    <w:p>
+      <w:pPr>
+        <w:pStyle w:val="HTML"/>
+        <w:shd w:val="clear" w:color="auto" w:fill="FFFFFF"/>
+        <w:rPr>
+          <w:color w:val="000000"/>
+          <w:lang w:val="en-US"/>
+        </w:rPr>
+      </w:pPr>
+      <w:proofErr w:type="gramStart"/>
+      <w:r>
+        <w:rPr>
+          <w:rStyle w:val="linewrapper"/>
+          <w:color w:val="000000"/>
+          <w:lang w:val="en-US"/>
+        </w:rPr>
+        <w:t>::</w:t>
+      </w:r>
+      <w:proofErr w:type="gramEnd"/>
+      <w:r>
+        <w:rPr>
+          <w:rStyle w:val="linewrapper"/>
+          <w:color w:val="000000"/>
+          <w:lang w:val="en-US"/>
+        </w:rPr>
+        <w:t xml:space="preserve"> allocated memory address: </w:t>
+      </w:r>
+      <w:r>
+        <w:rPr>
+          <w:rStyle w:val="linewrapper"/>
+          <w:color w:val="008C00"/>
+          <w:lang w:val="en-US"/>
+        </w:rPr>
+        <w:t>0</w:t>
+      </w:r>
+      <w:r>
+        <w:rPr>
+          <w:rStyle w:val="linewrapper"/>
+          <w:color w:val="000000"/>
+          <w:lang w:val="en-US"/>
+        </w:rPr>
+        <w:t>x7f5a69d860b0</w:t>
+      </w:r>
+    </w:p>
+    <w:p>
+      <w:pPr>
+        <w:pStyle w:val="HTML"/>
+        <w:shd w:val="clear" w:color="auto" w:fill="FFFFFF"/>
+        <w:rPr>
+          <w:color w:val="000000"/>
+          <w:lang w:val="en-US"/>
+        </w:rPr>
+      </w:pPr>
+      <w:proofErr w:type="gramStart"/>
+      <w:r>
+        <w:rPr>
+          <w:rStyle w:val="linewrapper"/>
+          <w:color w:val="000000"/>
+          <w:lang w:val="en-US"/>
+        </w:rPr>
+        <w:t>::</w:t>
+      </w:r>
+      <w:proofErr w:type="gramEnd"/>
+      <w:r>
+        <w:rPr>
+          <w:rStyle w:val="linewrapper"/>
+          <w:color w:val="000000"/>
+          <w:lang w:val="en-US"/>
+        </w:rPr>
+        <w:t xml:space="preserve"> memory freed successfully</w:t>
+      </w:r>
+    </w:p>
+    <w:p>
+      <w:pPr>
+        <w:pStyle w:val="HTML"/>
+        <w:shd w:val="clear" w:color="auto" w:fill="FFFFFF"/>
+        <w:rPr>
+          <w:color w:val="000000"/>
+        </w:rPr>
+      </w:pPr>
+      <w:proofErr w:type="gramStart"/>
+      <w:r>
+        <w:rPr>
+          <w:rStyle w:val="linewrapper"/>
+          <w:color w:val="000000"/>
+        </w:rPr>
+        <w:t>::</w:t>
+      </w:r>
+      <w:proofErr w:type="gramEnd"/>
+      <w:r>
+        <w:rPr>
+          <w:rStyle w:val="linewrapper"/>
+          <w:color w:val="000000"/>
+        </w:rPr>
+        <w:t xml:space="preserve"> </w:t>
+      </w:r>
+      <w:proofErr w:type="spellStart"/>
+      <w:r>
+        <w:rPr>
+          <w:rStyle w:val="linewrapper"/>
+          <w:color w:val="000000"/>
+        </w:rPr>
+        <w:t>allocator</w:t>
+      </w:r>
+      <w:proofErr w:type="spellEnd"/>
+      <w:r>
+        <w:rPr>
+          <w:rStyle w:val="linewrapper"/>
+          <w:color w:val="000000"/>
+        </w:rPr>
+        <w:t xml:space="preserve"> </w:t>
+      </w:r>
+      <w:proofErr w:type="spellStart"/>
+      <w:r>
+        <w:rPr>
+          <w:rStyle w:val="linewrapper"/>
+          <w:color w:val="000000"/>
+        </w:rPr>
+        <w:t>destroyed</w:t>
+      </w:r>
+      <w:proofErr w:type="spellEnd"/>
+    </w:p>
+    <w:p>
+      <w:pPr>
+        <w:pStyle w:val="HTML"/>
+        <w:shd w:val="clear" w:color="auto" w:fill="FFFFFF"/>
+        <w:rPr>
+          <w:color w:val="000000"/>
+        </w:rPr>
+      </w:pPr>
+      <w:r>
+        <w:rPr>
+          <w:rStyle w:val="linewrapper"/>
+          <w:color w:val="000000"/>
+        </w:rPr>
+        <w:t>===============================================</w:t>
+      </w:r>
+    </w:p>
+    <w:p>
+      <w:pPr>
+        <w:spacing w:line="120" w:lineRule="auto"/>
+        <w:rPr>
+          <w:rFonts w:ascii="Consolas" w:eastAsia="Consolas" w:hAnsi="Consolas" w:cs="Consolas"/>
+          <w:sz w:val="20"/>
+          <w:szCs w:val="20"/>
+          <w:lang w:val="en-US"/>
+        </w:rPr>
+      </w:pPr>
+    </w:p>
+    <w:p>
+      <w:pPr>
+        <w:spacing w:line="120" w:lineRule="auto"/>
+        <w:rPr>
+          <w:rFonts w:ascii="Consolas" w:eastAsia="Consolas" w:hAnsi="Consolas" w:cs="Consolas"/>
+          <w:sz w:val="20"/>
+          <w:szCs w:val="20"/>
+          <w:lang w:val="en-US"/>
+        </w:rPr>
+      </w:pPr>
+    </w:p>
+    <w:p>
+      <w:pPr>
+        <w:pStyle w:val="HTML"/>
+        <w:shd w:val="clear" w:color="auto" w:fill="FFFFFF"/>
+        <w:rPr>
+          <w:color w:val="000000"/>
+          <w:lang w:val="en-US"/>
+        </w:rPr>
+      </w:pPr>
+      <w:proofErr w:type="gramStart"/>
+      <w:r>
+        <w:rPr>
+          <w:rStyle w:val="linewrapper"/>
+          <w:color w:val="000000"/>
+          <w:lang w:val="en-US"/>
+        </w:rPr>
+        <w:t>$ .</w:t>
+      </w:r>
+      <w:proofErr w:type="gramEnd"/>
+      <w:r>
+        <w:rPr>
+          <w:rStyle w:val="linewrapper"/>
+          <w:color w:val="000000"/>
+          <w:lang w:val="en-US"/>
+        </w:rPr>
+        <w:t>/lab ./buddy</w:t>
+      </w:r>
+      <w:r>
+        <w:rPr>
+          <w:rStyle w:val="linewrapper"/>
+          <w:color w:val="008C00"/>
+          <w:lang w:val="en-US"/>
+        </w:rPr>
+        <w:t>.</w:t>
+      </w:r>
+      <w:r>
+        <w:rPr>
+          <w:rStyle w:val="linewrapper"/>
+          <w:color w:val="000000"/>
+          <w:lang w:val="en-US"/>
+        </w:rPr>
+        <w:t>so</w:t>
+      </w:r>
+    </w:p>
+    <w:p>
+      <w:pPr>
+        <w:pStyle w:val="HTML"/>
+        <w:shd w:val="clear" w:color="auto" w:fill="FFFFFF"/>
+        <w:rPr>
+          <w:color w:val="000000"/>
+          <w:lang w:val="en-US"/>
+        </w:rPr>
+      </w:pPr>
+      <w:r>
+        <w:rPr>
+          <w:rStyle w:val="linewrapper"/>
+          <w:color w:val="000000"/>
+          <w:lang w:val="en-US"/>
+        </w:rPr>
+        <w:t xml:space="preserve">SUCCES: allocator loaded from </w:t>
+      </w:r>
+      <w:proofErr w:type="gramStart"/>
+      <w:r>
+        <w:rPr>
+          <w:rStyle w:val="linewrapper"/>
+          <w:color w:val="000000"/>
+          <w:lang w:val="en-US"/>
+        </w:rPr>
+        <w:t>'./</w:t>
+      </w:r>
+      <w:proofErr w:type="gramEnd"/>
+      <w:r>
+        <w:rPr>
+          <w:rStyle w:val="linewrapper"/>
+          <w:color w:val="000000"/>
+          <w:lang w:val="en-US"/>
+        </w:rPr>
+        <w:t>buddy</w:t>
+      </w:r>
+      <w:r>
+        <w:rPr>
+          <w:rStyle w:val="linewrapper"/>
+          <w:color w:val="008C00"/>
+          <w:lang w:val="en-US"/>
+        </w:rPr>
+        <w:t>.</w:t>
+      </w:r>
+      <w:r>
+        <w:rPr>
+          <w:rStyle w:val="linewrapper"/>
+          <w:color w:val="000000"/>
+          <w:lang w:val="en-US"/>
+        </w:rPr>
+        <w:t>so'</w:t>
+      </w:r>
+    </w:p>
+    <w:p>
+      <w:pPr>
+        <w:pStyle w:val="HTML"/>
+        <w:shd w:val="clear" w:color="auto" w:fill="FFFFFF"/>
+        <w:rPr>
+          <w:color w:val="000000"/>
+          <w:lang w:val="en-US"/>
+        </w:rPr>
+      </w:pPr>
+      <w:r>
+        <w:rPr>
+          <w:rStyle w:val="linewrapper"/>
+          <w:color w:val="000000"/>
+          <w:lang w:val="en-US"/>
+        </w:rPr>
+        <w:t>=============Allocator initialized=============</w:t>
+      </w:r>
+    </w:p>
+    <w:p>
+      <w:pPr>
+        <w:pStyle w:val="HTML"/>
+        <w:shd w:val="clear" w:color="auto" w:fill="FFFFFF"/>
+        <w:rPr>
+          <w:color w:val="000000"/>
+          <w:lang w:val="en-US"/>
+        </w:rPr>
+      </w:pPr>
+      <w:proofErr w:type="gramStart"/>
+      <w:r>
+        <w:rPr>
+          <w:rStyle w:val="linewrapper"/>
+          <w:color w:val="000000"/>
+          <w:lang w:val="en-US"/>
+        </w:rPr>
+        <w:t>::</w:t>
+      </w:r>
+      <w:proofErr w:type="gramEnd"/>
+      <w:r>
+        <w:rPr>
+          <w:rStyle w:val="linewrapper"/>
+          <w:color w:val="000000"/>
+          <w:lang w:val="en-US"/>
+        </w:rPr>
+        <w:t xml:space="preserve"> memory allocated successfully</w:t>
+      </w:r>
+    </w:p>
+    <w:p>
+      <w:pPr>
+        <w:pStyle w:val="HTML"/>
+        <w:shd w:val="clear" w:color="auto" w:fill="FFFFFF"/>
+        <w:rPr>
+          <w:color w:val="000000"/>
+          <w:lang w:val="en-US"/>
+        </w:rPr>
+      </w:pPr>
+      <w:proofErr w:type="gramStart"/>
+      <w:r>
+        <w:rPr>
+          <w:rStyle w:val="linewrapper"/>
+          <w:color w:val="000000"/>
+          <w:lang w:val="en-US"/>
+        </w:rPr>
+        <w:t>::</w:t>
+      </w:r>
+      <w:proofErr w:type="gramEnd"/>
+      <w:r>
+        <w:rPr>
+          <w:rStyle w:val="linewrapper"/>
+          <w:color w:val="000000"/>
+          <w:lang w:val="en-US"/>
+        </w:rPr>
+        <w:t xml:space="preserve"> allocated memory contain: text!</w:t>
+      </w:r>
+    </w:p>
+    <w:p>
+      <w:pPr>
+        <w:pStyle w:val="HTML"/>
+        <w:shd w:val="clear" w:color="auto" w:fill="FFFFFF"/>
+        <w:rPr>
+          <w:color w:val="000000"/>
+          <w:lang w:val="en-US"/>
+        </w:rPr>
+      </w:pPr>
+      <w:proofErr w:type="gramStart"/>
+      <w:r>
+        <w:rPr>
+          <w:rStyle w:val="linewrapper"/>
+          <w:color w:val="000000"/>
+          <w:lang w:val="en-US"/>
+        </w:rPr>
+        <w:t>::</w:t>
+      </w:r>
+      <w:proofErr w:type="gramEnd"/>
+      <w:r>
+        <w:rPr>
+          <w:rStyle w:val="linewrapper"/>
+          <w:color w:val="000000"/>
+          <w:lang w:val="en-US"/>
+        </w:rPr>
+        <w:t xml:space="preserve"> allocated memory address: </w:t>
+      </w:r>
+      <w:r>
+        <w:rPr>
+          <w:rStyle w:val="linewrapper"/>
+          <w:color w:val="008C00"/>
+          <w:lang w:val="en-US"/>
+        </w:rPr>
+        <w:t>0</w:t>
+      </w:r>
+      <w:r>
+        <w:rPr>
+          <w:rStyle w:val="linewrapper"/>
+          <w:color w:val="000000"/>
+          <w:lang w:val="en-US"/>
+        </w:rPr>
+        <w:t>x7f52bd9db120</w:t>
+      </w:r>
+    </w:p>
+    <w:p>
+      <w:pPr>
+        <w:pStyle w:val="HTML"/>
+        <w:shd w:val="clear" w:color="auto" w:fill="FFFFFF"/>
+        <w:rPr>
+          <w:color w:val="000000"/>
+          <w:lang w:val="en-US"/>
+        </w:rPr>
+      </w:pPr>
+      <w:proofErr w:type="gramStart"/>
+      <w:r>
+        <w:rPr>
+          <w:rStyle w:val="linewrapper"/>
+          <w:color w:val="000000"/>
+          <w:lang w:val="en-US"/>
+        </w:rPr>
+        <w:t>::</w:t>
+      </w:r>
+      <w:proofErr w:type="gramEnd"/>
+      <w:r>
+        <w:rPr>
+          <w:rStyle w:val="linewrapper"/>
+          <w:color w:val="000000"/>
+          <w:lang w:val="en-US"/>
+        </w:rPr>
+        <w:t xml:space="preserve"> memory freed successfully</w:t>
+      </w:r>
+    </w:p>
+    <w:p>
+      <w:pPr>
+        <w:pStyle w:val="HTML"/>
+        <w:shd w:val="clear" w:color="auto" w:fill="FFFFFF"/>
+        <w:rPr>
+          <w:color w:val="000000"/>
+        </w:rPr>
+      </w:pPr>
+      <w:proofErr w:type="gramStart"/>
+      <w:r>
+        <w:rPr>
+          <w:rStyle w:val="linewrapper"/>
+          <w:color w:val="000000"/>
+        </w:rPr>
+        <w:t>::</w:t>
+      </w:r>
+      <w:proofErr w:type="gramEnd"/>
+      <w:r>
+        <w:rPr>
+          <w:rStyle w:val="linewrapper"/>
+          <w:color w:val="000000"/>
+        </w:rPr>
+        <w:t xml:space="preserve"> </w:t>
+      </w:r>
+      <w:proofErr w:type="spellStart"/>
+      <w:r>
+        <w:rPr>
+          <w:rStyle w:val="linewrapper"/>
+          <w:color w:val="000000"/>
+        </w:rPr>
+        <w:t>allocator</w:t>
+      </w:r>
+      <w:proofErr w:type="spellEnd"/>
+      <w:r>
+        <w:rPr>
+          <w:rStyle w:val="linewrapper"/>
+          <w:color w:val="000000"/>
+        </w:rPr>
+        <w:t xml:space="preserve"> </w:t>
+      </w:r>
+      <w:proofErr w:type="spellStart"/>
+      <w:r>
+        <w:rPr>
+          <w:rStyle w:val="linewrapper"/>
+          <w:color w:val="000000"/>
+        </w:rPr>
+        <w:t>destroyed</w:t>
+      </w:r>
+      <w:proofErr w:type="spellEnd"/>
+    </w:p>
+    <w:p>
+      <w:pPr>
+        <w:pStyle w:val="HTML"/>
+        <w:shd w:val="clear" w:color="auto" w:fill="FFFFFF"/>
+        <w:rPr>
+          <w:color w:val="000000"/>
+        </w:rPr>
+      </w:pPr>
+      <w:r>
+        <w:rPr>
+          <w:rStyle w:val="linewrapper"/>
+          <w:color w:val="000000"/>
+        </w:rPr>
+        <w:t>===============================================</w:t>
+      </w:r>
+    </w:p>
+    <w:p>
+      <w:pPr>
+        <w:spacing w:line="120" w:lineRule="auto"/>
+        <w:rPr>
+          <w:rFonts w:ascii="Consolas" w:eastAsia="Consolas" w:hAnsi="Consolas" w:cs="Consolas"/>
+          <w:sz w:val="20"/>
+          <w:szCs w:val="20"/>
+          <w:lang w:val="en-US"/>
+        </w:rPr>
+      </w:pPr>
+    </w:p>
+    <w:p>
+      <w:pPr>
+        <w:spacing w:line="240" w:lineRule="auto"/>
         <w:rPr>
           <w:b/>
-          <w:color w:val="FF0000"/>
+          <w:color w:val="000000" w:themeColor="text1"/>
           <w:sz w:val="24"/>
           <w:szCs w:val="24"/>
-        </w:rPr>
-        <w:t>:</w:t>
-      </w:r>
-    </w:p>
-    <w:p>
-      <w:pPr>
-        <w:pStyle w:val="HTML"/>
-        <w:shd w:val="clear" w:color="auto" w:fill="FFFFFF"/>
-        <w:rPr>
-          <w:color w:val="000000"/>
-          <w:lang w:val="en-US"/>
-        </w:rPr>
-      </w:pPr>
-      <w:proofErr w:type="gramStart"/>
-      <w:r>
-        <w:rPr>
-          <w:rStyle w:val="linewrapper"/>
-          <w:color w:val="000000"/>
-          <w:lang w:val="en-US"/>
-        </w:rPr>
-        <w:t>$ .</w:t>
-      </w:r>
-      <w:proofErr w:type="gramEnd"/>
-      <w:r>
-        <w:rPr>
-          <w:rStyle w:val="linewrapper"/>
-          <w:color w:val="000000"/>
-          <w:lang w:val="en-US"/>
-        </w:rPr>
-        <w:t>/lab ./MacKus</w:t>
-      </w:r>
-      <w:r>
-        <w:rPr>
-          <w:rStyle w:val="linewrapper"/>
-          <w:color w:val="008C00"/>
-          <w:lang w:val="en-US"/>
-        </w:rPr>
-        <w:t>.</w:t>
-      </w:r>
-      <w:r>
-        <w:rPr>
-          <w:rStyle w:val="linewrapper"/>
-          <w:color w:val="000000"/>
-          <w:lang w:val="en-US"/>
-        </w:rPr>
-        <w:t>so</w:t>
-      </w:r>
-    </w:p>
-    <w:p>
-      <w:pPr>
-        <w:pStyle w:val="HTML"/>
-        <w:shd w:val="clear" w:color="auto" w:fill="FFFFFF"/>
-        <w:rPr>
-          <w:color w:val="000000"/>
-          <w:lang w:val="en-US"/>
-        </w:rPr>
-      </w:pPr>
-      <w:r>
-        <w:rPr>
-          <w:rStyle w:val="linewrapper"/>
-          <w:color w:val="000000"/>
-          <w:lang w:val="en-US"/>
-        </w:rPr>
-        <w:t xml:space="preserve">SUCCES: allocator loaded from </w:t>
-      </w:r>
-      <w:proofErr w:type="gramStart"/>
-      <w:r>
-        <w:rPr>
-          <w:rStyle w:val="linewrapper"/>
-          <w:color w:val="000000"/>
-          <w:lang w:val="en-US"/>
-        </w:rPr>
-        <w:t>'./</w:t>
-      </w:r>
-      <w:proofErr w:type="gramEnd"/>
-      <w:r>
-        <w:rPr>
-          <w:rStyle w:val="linewrapper"/>
-          <w:color w:val="000000"/>
-          <w:lang w:val="en-US"/>
-        </w:rPr>
-        <w:t>MacKus</w:t>
-      </w:r>
-      <w:r>
-        <w:rPr>
-          <w:rStyle w:val="linewrapper"/>
-          <w:color w:val="008C00"/>
-          <w:lang w:val="en-US"/>
-        </w:rPr>
-        <w:t>.</w:t>
-      </w:r>
-      <w:r>
-        <w:rPr>
-          <w:rStyle w:val="linewrapper"/>
-          <w:color w:val="000000"/>
-          <w:lang w:val="en-US"/>
-        </w:rPr>
-        <w:t>so'</w:t>
-      </w:r>
-    </w:p>
-    <w:p>
-      <w:pPr>
-        <w:pStyle w:val="HTML"/>
-        <w:shd w:val="clear" w:color="auto" w:fill="FFFFFF"/>
-        <w:rPr>
-          <w:color w:val="000000"/>
-          <w:lang w:val="en-US"/>
-        </w:rPr>
-      </w:pPr>
-      <w:r>
-        <w:rPr>
-          <w:rStyle w:val="linewrapper"/>
-          <w:color w:val="000000"/>
-          <w:lang w:val="en-US"/>
-        </w:rPr>
-        <w:t>=============Allocator initialized=============</w:t>
-      </w:r>
-    </w:p>
-    <w:p>
-      <w:pPr>
-        <w:pStyle w:val="HTML"/>
-        <w:shd w:val="clear" w:color="auto" w:fill="FFFFFF"/>
-        <w:rPr>
-          <w:color w:val="000000"/>
-          <w:lang w:val="en-US"/>
-        </w:rPr>
-      </w:pPr>
-      <w:proofErr w:type="gramStart"/>
-      <w:r>
-        <w:rPr>
-          <w:rStyle w:val="linewrapper"/>
-          <w:color w:val="000000"/>
-          <w:lang w:val="en-US"/>
-        </w:rPr>
-        <w:t>::</w:t>
-      </w:r>
-      <w:proofErr w:type="gramEnd"/>
-      <w:r>
-        <w:rPr>
-          <w:rStyle w:val="linewrapper"/>
-          <w:color w:val="000000"/>
-          <w:lang w:val="en-US"/>
-        </w:rPr>
-        <w:t xml:space="preserve"> memory allocated successfully</w:t>
-      </w:r>
-    </w:p>
-    <w:p>
-      <w:pPr>
-        <w:pStyle w:val="HTML"/>
-        <w:shd w:val="clear" w:color="auto" w:fill="FFFFFF"/>
-        <w:rPr>
-          <w:color w:val="000000"/>
-          <w:lang w:val="en-US"/>
-        </w:rPr>
-      </w:pPr>
-      <w:proofErr w:type="gramStart"/>
-      <w:r>
-        <w:rPr>
-          <w:rStyle w:val="linewrapper"/>
-          <w:color w:val="000000"/>
-          <w:lang w:val="en-US"/>
-        </w:rPr>
-        <w:t>::</w:t>
-      </w:r>
-      <w:proofErr w:type="gramEnd"/>
-      <w:r>
-        <w:rPr>
-          <w:rStyle w:val="linewrapper"/>
-          <w:color w:val="000000"/>
-          <w:lang w:val="en-US"/>
-        </w:rPr>
-        <w:t xml:space="preserve"> allocated memory contain: text!</w:t>
-      </w:r>
-    </w:p>
-    <w:p>
-      <w:pPr>
-        <w:pStyle w:val="HTML"/>
-        <w:shd w:val="clear" w:color="auto" w:fill="FFFFFF"/>
-        <w:rPr>
-          <w:color w:val="000000"/>
-          <w:lang w:val="en-US"/>
-        </w:rPr>
-      </w:pPr>
-      <w:proofErr w:type="gramStart"/>
-      <w:r>
-        <w:rPr>
-          <w:rStyle w:val="linewrapper"/>
-          <w:color w:val="000000"/>
-          <w:lang w:val="en-US"/>
-        </w:rPr>
-        <w:t>::</w:t>
-      </w:r>
-      <w:proofErr w:type="gramEnd"/>
-      <w:r>
-        <w:rPr>
-          <w:rStyle w:val="linewrapper"/>
-          <w:color w:val="000000"/>
-          <w:lang w:val="en-US"/>
-        </w:rPr>
-        <w:t xml:space="preserve"> allocated memory address: </w:t>
-      </w:r>
-      <w:r>
-        <w:rPr>
-          <w:rStyle w:val="linewrapper"/>
-          <w:color w:val="008C00"/>
-          <w:lang w:val="en-US"/>
-        </w:rPr>
-        <w:t>0</w:t>
-      </w:r>
-      <w:r>
-        <w:rPr>
-          <w:rStyle w:val="linewrapper"/>
-          <w:color w:val="000000"/>
-          <w:lang w:val="en-US"/>
-        </w:rPr>
-        <w:t>x7f5a69d860b0</w:t>
-      </w:r>
-    </w:p>
-    <w:p>
-      <w:pPr>
-        <w:pStyle w:val="HTML"/>
-        <w:shd w:val="clear" w:color="auto" w:fill="FFFFFF"/>
-        <w:rPr>
-          <w:color w:val="000000"/>
-          <w:lang w:val="en-US"/>
-        </w:rPr>
-      </w:pPr>
-      <w:proofErr w:type="gramStart"/>
-      <w:r>
-        <w:rPr>
-          <w:rStyle w:val="linewrapper"/>
-          <w:color w:val="000000"/>
-          <w:lang w:val="en-US"/>
-        </w:rPr>
-        <w:t>::</w:t>
-      </w:r>
-      <w:proofErr w:type="gramEnd"/>
-      <w:r>
-        <w:rPr>
-          <w:rStyle w:val="linewrapper"/>
-          <w:color w:val="000000"/>
-          <w:lang w:val="en-US"/>
-        </w:rPr>
-        <w:t xml:space="preserve"> memory freed successfully</w:t>
-      </w:r>
-    </w:p>
-    <w:p>
-      <w:pPr>
-        <w:pStyle w:val="HTML"/>
-        <w:shd w:val="clear" w:color="auto" w:fill="FFFFFF"/>
-        <w:rPr>
-          <w:color w:val="000000"/>
-        </w:rPr>
-      </w:pPr>
-      <w:proofErr w:type="gramStart"/>
-      <w:r>
-        <w:rPr>
-          <w:rStyle w:val="linewrapper"/>
-          <w:color w:val="000000"/>
-        </w:rPr>
-        <w:t>::</w:t>
-      </w:r>
-      <w:proofErr w:type="gramEnd"/>
-      <w:r>
-        <w:rPr>
-          <w:rStyle w:val="linewrapper"/>
-          <w:color w:val="000000"/>
-        </w:rPr>
-        <w:t xml:space="preserve"> </w:t>
-      </w:r>
+          <w:lang w:val="en-US"/>
+        </w:rPr>
+      </w:pPr>
       <w:proofErr w:type="spellStart"/>
       <w:r>
         <w:rPr>
-          <w:rStyle w:val="linewrapper"/>
-          <w:color w:val="000000"/>
-        </w:rPr>
-        <w:t>allocator</w:t>
-      </w:r>
-      <w:proofErr w:type="spellEnd"/>
-      <w:r>
-        <w:rPr>
-          <w:rStyle w:val="linewrapper"/>
-          <w:color w:val="000000"/>
-        </w:rPr>
-        <w:t xml:space="preserve"> </w:t>
-      </w:r>
-      <w:proofErr w:type="spellStart"/>
-      <w:r>
-        <w:rPr>
-          <w:rStyle w:val="linewrapper"/>
-          <w:color w:val="000000"/>
-        </w:rPr>
-        <w:t>destroyed</w:t>
-      </w:r>
-      <w:proofErr w:type="spellEnd"/>
-    </w:p>
-    <w:p>
-      <w:pPr>
-        <w:pStyle w:val="HTML"/>
-        <w:shd w:val="clear" w:color="auto" w:fill="FFFFFF"/>
-        <w:rPr>
-          <w:color w:val="000000"/>
-        </w:rPr>
-      </w:pPr>
-      <w:r>
-        <w:rPr>
-          <w:rStyle w:val="linewrapper"/>
-          <w:color w:val="000000"/>
-        </w:rPr>
-        <w:t>===============================================</w:t>
-      </w:r>
-    </w:p>
-    <w:p>
-      <w:pPr>
-        <w:spacing w:line="120" w:lineRule="auto"/>
-        <w:rPr>
-          <w:rFonts w:ascii="Consolas" w:eastAsia="Consolas" w:hAnsi="Consolas" w:cs="Consolas"/>
-          <w:sz w:val="20"/>
-          <w:szCs w:val="20"/>
-          <w:lang w:val="en-US"/>
-        </w:rPr>
-      </w:pPr>
-    </w:p>
-    <w:p>
-      <w:pPr>
-        <w:spacing w:line="120" w:lineRule="auto"/>
-        <w:rPr>
-          <w:rFonts w:ascii="Consolas" w:eastAsia="Consolas" w:hAnsi="Consolas" w:cs="Consolas"/>
-          <w:sz w:val="20"/>
-          <w:szCs w:val="20"/>
-          <w:lang w:val="en-US"/>
-        </w:rPr>
-      </w:pPr>
-    </w:p>
-    <w:p>
-      <w:pPr>
-        <w:pStyle w:val="HTML"/>
-        <w:shd w:val="clear" w:color="auto" w:fill="FFFFFF"/>
-        <w:rPr>
-          <w:color w:val="000000"/>
-          <w:lang w:val="en-US"/>
-        </w:rPr>
-      </w:pPr>
-      <w:proofErr w:type="gramStart"/>
-      <w:r>
-        <w:rPr>
-          <w:rStyle w:val="linewrapper"/>
-          <w:color w:val="000000"/>
-          <w:lang w:val="en-US"/>
-        </w:rPr>
-        <w:t>$ .</w:t>
-      </w:r>
-      <w:proofErr w:type="gramEnd"/>
-      <w:r>
-        <w:rPr>
-          <w:rStyle w:val="linewrapper"/>
-          <w:color w:val="000000"/>
-          <w:lang w:val="en-US"/>
-        </w:rPr>
-        <w:t>/lab ./buddy</w:t>
-      </w:r>
-      <w:r>
-        <w:rPr>
-          <w:rStyle w:val="linewrapper"/>
-          <w:color w:val="008C00"/>
-          <w:lang w:val="en-US"/>
-        </w:rPr>
-        <w:t>.</w:t>
-      </w:r>
-      <w:r>
-        <w:rPr>
-          <w:rStyle w:val="linewrapper"/>
-          <w:color w:val="000000"/>
-          <w:lang w:val="en-US"/>
-        </w:rPr>
-        <w:t>so</w:t>
-      </w:r>
-    </w:p>
-    <w:p>
-      <w:pPr>
-        <w:pStyle w:val="HTML"/>
-        <w:shd w:val="clear" w:color="auto" w:fill="FFFFFF"/>
-        <w:rPr>
-          <w:color w:val="000000"/>
-          <w:lang w:val="en-US"/>
-        </w:rPr>
-      </w:pPr>
-      <w:r>
-        <w:rPr>
-          <w:rStyle w:val="linewrapper"/>
-          <w:color w:val="000000"/>
-          <w:lang w:val="en-US"/>
-        </w:rPr>
-        <w:t xml:space="preserve">SUCCES: allocator loaded from </w:t>
-      </w:r>
-      <w:proofErr w:type="gramStart"/>
-      <w:r>
-        <w:rPr>
-          <w:rStyle w:val="linewrapper"/>
-          <w:color w:val="000000"/>
-          <w:lang w:val="en-US"/>
-        </w:rPr>
-        <w:t>'./</w:t>
-      </w:r>
-      <w:proofErr w:type="gramEnd"/>
-      <w:r>
-        <w:rPr>
-          <w:rStyle w:val="linewrapper"/>
-          <w:color w:val="000000"/>
-          <w:lang w:val="en-US"/>
-        </w:rPr>
-        <w:t>buddy</w:t>
-      </w:r>
-      <w:r>
-        <w:rPr>
-          <w:rStyle w:val="linewrapper"/>
-          <w:color w:val="008C00"/>
-          <w:lang w:val="en-US"/>
-        </w:rPr>
-        <w:t>.</w:t>
-      </w:r>
-      <w:r>
-        <w:rPr>
-          <w:rStyle w:val="linewrapper"/>
-          <w:color w:val="000000"/>
-          <w:lang w:val="en-US"/>
-        </w:rPr>
-        <w:t>so'</w:t>
-      </w:r>
-    </w:p>
-    <w:p>
-      <w:pPr>
-        <w:pStyle w:val="HTML"/>
-        <w:shd w:val="clear" w:color="auto" w:fill="FFFFFF"/>
-        <w:rPr>
-          <w:color w:val="000000"/>
-          <w:lang w:val="en-US"/>
-        </w:rPr>
-      </w:pPr>
-      <w:r>
-        <w:rPr>
-          <w:rStyle w:val="linewrapper"/>
-          <w:color w:val="000000"/>
-          <w:lang w:val="en-US"/>
-        </w:rPr>
-        <w:t>=============Allocator initialized=============</w:t>
-      </w:r>
-    </w:p>
-    <w:p>
-      <w:pPr>
-        <w:pStyle w:val="HTML"/>
-        <w:shd w:val="clear" w:color="auto" w:fill="FFFFFF"/>
-        <w:rPr>
-          <w:color w:val="000000"/>
-          <w:lang w:val="en-US"/>
-        </w:rPr>
-      </w:pPr>
-      <w:proofErr w:type="gramStart"/>
-      <w:r>
-        <w:rPr>
-          <w:rStyle w:val="linewrapper"/>
-          <w:color w:val="000000"/>
-          <w:lang w:val="en-US"/>
-        </w:rPr>
-        <w:t>::</w:t>
-      </w:r>
-      <w:proofErr w:type="gramEnd"/>
-      <w:r>
-        <w:rPr>
-          <w:rStyle w:val="linewrapper"/>
-          <w:color w:val="000000"/>
-          <w:lang w:val="en-US"/>
-        </w:rPr>
-        <w:t xml:space="preserve"> memory allocated successfully</w:t>
-      </w:r>
-    </w:p>
-    <w:p>
-      <w:pPr>
-        <w:pStyle w:val="HTML"/>
-        <w:shd w:val="clear" w:color="auto" w:fill="FFFFFF"/>
-        <w:rPr>
-          <w:color w:val="000000"/>
-          <w:lang w:val="en-US"/>
-        </w:rPr>
-      </w:pPr>
-      <w:proofErr w:type="gramStart"/>
-      <w:r>
-        <w:rPr>
-          <w:rStyle w:val="linewrapper"/>
-          <w:color w:val="000000"/>
-          <w:lang w:val="en-US"/>
-        </w:rPr>
-        <w:t>::</w:t>
-      </w:r>
-      <w:proofErr w:type="gramEnd"/>
-      <w:r>
-        <w:rPr>
-          <w:rStyle w:val="linewrapper"/>
-          <w:color w:val="000000"/>
-          <w:lang w:val="en-US"/>
-        </w:rPr>
-        <w:t xml:space="preserve"> allocated memory contain: text!</w:t>
-      </w:r>
-    </w:p>
-    <w:p>
-      <w:pPr>
-        <w:pStyle w:val="HTML"/>
-        <w:shd w:val="clear" w:color="auto" w:fill="FFFFFF"/>
-        <w:rPr>
-          <w:color w:val="000000"/>
-          <w:lang w:val="en-US"/>
-        </w:rPr>
-      </w:pPr>
-      <w:proofErr w:type="gramStart"/>
-      <w:r>
-        <w:rPr>
-          <w:rStyle w:val="linewrapper"/>
-          <w:color w:val="000000"/>
-          <w:lang w:val="en-US"/>
-        </w:rPr>
-        <w:t>::</w:t>
-      </w:r>
-      <w:proofErr w:type="gramEnd"/>
-      <w:r>
-        <w:rPr>
-          <w:rStyle w:val="linewrapper"/>
-          <w:color w:val="000000"/>
-          <w:lang w:val="en-US"/>
-        </w:rPr>
-        <w:t xml:space="preserve"> allocated memory address: </w:t>
-      </w:r>
-      <w:r>
-        <w:rPr>
-          <w:rStyle w:val="linewrapper"/>
-          <w:color w:val="008C00"/>
-          <w:lang w:val="en-US"/>
-        </w:rPr>
-        <w:t>0</w:t>
-      </w:r>
-      <w:r>
-        <w:rPr>
-          <w:rStyle w:val="linewrapper"/>
-          <w:color w:val="000000"/>
-          <w:lang w:val="en-US"/>
-        </w:rPr>
-        <w:t>x7f52bd9db120</w:t>
-      </w:r>
-    </w:p>
-    <w:p>
-      <w:pPr>
-        <w:pStyle w:val="HTML"/>
-        <w:shd w:val="clear" w:color="auto" w:fill="FFFFFF"/>
-        <w:rPr>
-          <w:color w:val="000000"/>
-          <w:lang w:val="en-US"/>
-        </w:rPr>
-      </w:pPr>
-      <w:proofErr w:type="gramStart"/>
-      <w:r>
-        <w:rPr>
-          <w:rStyle w:val="linewrapper"/>
-          <w:color w:val="000000"/>
-          <w:lang w:val="en-US"/>
-        </w:rPr>
-        <w:t>::</w:t>
-      </w:r>
-      <w:proofErr w:type="gramEnd"/>
-      <w:r>
-        <w:rPr>
-          <w:rStyle w:val="linewrapper"/>
-          <w:color w:val="000000"/>
-          <w:lang w:val="en-US"/>
-        </w:rPr>
-        <w:t xml:space="preserve"> memory freed successfully</w:t>
-      </w:r>
-    </w:p>
-    <w:p>
-      <w:pPr>
-        <w:pStyle w:val="HTML"/>
-        <w:shd w:val="clear" w:color="auto" w:fill="FFFFFF"/>
-        <w:rPr>
-          <w:color w:val="000000"/>
-        </w:rPr>
-      </w:pPr>
-      <w:proofErr w:type="gramStart"/>
-      <w:r>
-        <w:rPr>
-          <w:rStyle w:val="linewrapper"/>
-          <w:color w:val="000000"/>
-        </w:rPr>
-        <w:t>::</w:t>
-      </w:r>
-      <w:proofErr w:type="gramEnd"/>
-      <w:r>
-        <w:rPr>
-          <w:rStyle w:val="linewrapper"/>
-          <w:color w:val="000000"/>
-        </w:rPr>
-        <w:t xml:space="preserve"> </w:t>
-      </w:r>
-      <w:proofErr w:type="spellStart"/>
-      <w:r>
-        <w:rPr>
-          <w:rStyle w:val="linewrapper"/>
-          <w:color w:val="000000"/>
-        </w:rPr>
-        <w:t>allocator</w:t>
-      </w:r>
-      <w:proofErr w:type="spellEnd"/>
-      <w:r>
-        <w:rPr>
-          <w:rStyle w:val="linewrapper"/>
-          <w:color w:val="000000"/>
-        </w:rPr>
-        <w:t xml:space="preserve"> </w:t>
-      </w:r>
-      <w:proofErr w:type="spellStart"/>
-      <w:r>
-        <w:rPr>
-          <w:rStyle w:val="linewrapper"/>
-          <w:color w:val="000000"/>
-        </w:rPr>
-        <w:t>destroyed</w:t>
-      </w:r>
-      <w:proofErr w:type="spellEnd"/>
-    </w:p>
-    <w:p>
-      <w:pPr>
-        <w:pStyle w:val="HTML"/>
-        <w:shd w:val="clear" w:color="auto" w:fill="FFFFFF"/>
-        <w:rPr>
-          <w:color w:val="000000"/>
-        </w:rPr>
-      </w:pPr>
-      <w:r>
-        <w:rPr>
-          <w:rStyle w:val="linewrapper"/>
-          <w:color w:val="000000"/>
-        </w:rPr>
-        <w:t>===============================================</w:t>
-      </w:r>
-    </w:p>
-    <w:p>
-      <w:pPr>
-        <w:spacing w:line="120" w:lineRule="auto"/>
-        <w:rPr>
-          <w:rFonts w:ascii="Consolas" w:eastAsia="Consolas" w:hAnsi="Consolas" w:cs="Consolas"/>
-          <w:sz w:val="20"/>
-          <w:szCs w:val="20"/>
-          <w:lang w:val="en-US"/>
-        </w:rPr>
-      </w:pPr>
-    </w:p>
-    <w:p>
-      <w:pPr>
-        <w:spacing w:line="240" w:lineRule="auto"/>
-        <w:rPr>
           <w:b/>
-          <w:color w:val="FF0000"/>
+          <w:color w:val="000000" w:themeColor="text1"/>
           <w:sz w:val="24"/>
           <w:szCs w:val="24"/>
           <w:lang w:val="en-US"/>
         </w:rPr>
-      </w:pPr>
-      <w:proofErr w:type="spellStart"/>
+        <w:t>Strace</w:t>
+      </w:r>
+      <w:proofErr w:type="spellEnd"/>
       <w:r>
         <w:rPr>
           <w:b/>
-          <w:color w:val="FF0000"/>
-          <w:sz w:val="24"/>
-          <w:szCs w:val="24"/>
-          <w:lang w:val="en-US"/>
-        </w:rPr>
-        <w:t>Strace</w:t>
-      </w:r>
-      <w:proofErr w:type="spellEnd"/>
-      <w:r>
-        <w:rPr>
-          <w:b/>
-          <w:color w:val="FF0000"/>
+          <w:color w:val="000000" w:themeColor="text1"/>
           <w:sz w:val="24"/>
           <w:szCs w:val="24"/>
           <w:lang w:val="en-US"/>
@@ -42688,9 +42662,17 @@
             <w:pPr>
               <w:pStyle w:val="HTML"/>
               <w:rPr>
+                <w:rFonts w:ascii="Times New Roman" w:hAnsi="Times New Roman" w:cs="Times New Roman"/>
                 <w:lang w:val="en-US"/>
               </w:rPr>
             </w:pPr>
+            <w:r>
+              <w:rPr>
+                <w:rFonts w:ascii="Times New Roman" w:hAnsi="Times New Roman" w:cs="Times New Roman"/>
+                <w:lang w:val="en-US"/>
+              </w:rPr>
+              <w:t>0,0000011</w:t>
+            </w:r>
           </w:p>
         </w:tc>
         <w:tc>
@@ -42701,9 +42683,23 @@
             <w:pPr>
               <w:pStyle w:val="HTML"/>
               <w:rPr>
+                <w:rFonts w:ascii="Times New Roman" w:hAnsi="Times New Roman" w:cs="Times New Roman"/>
                 <w:lang w:val="en-US"/>
               </w:rPr>
             </w:pPr>
+            <w:r>
+              <w:rPr>
+                <w:rFonts w:ascii="Times New Roman" w:hAnsi="Times New Roman" w:cs="Times New Roman"/>
+                <w:lang w:val="en-US"/>
+              </w:rPr>
+              <w:t>0,00000</w:t>
+            </w:r>
+            <w:r>
+              <w:rPr>
+                <w:rFonts w:ascii="Times New Roman" w:hAnsi="Times New Roman" w:cs="Times New Roman"/>
+              </w:rPr>
+              <w:t>05</w:t>
+            </w:r>
           </w:p>
         </w:tc>
         <w:tc>
@@ -42714,9 +42710,22 @@
             <w:pPr>
               <w:pStyle w:val="HTML"/>
               <w:rPr>
+                <w:rFonts w:ascii="Times New Roman" w:hAnsi="Times New Roman" w:cs="Times New Roman"/>
+              </w:rPr>
+            </w:pPr>
+            <w:r>
+              <w:rPr>
+                <w:rFonts w:ascii="Times New Roman" w:hAnsi="Times New Roman" w:cs="Times New Roman"/>
                 <w:lang w:val="en-US"/>
               </w:rPr>
-            </w:pPr>
+              <w:t>0,00000</w:t>
+            </w:r>
+            <w:r>
+              <w:rPr>
+                <w:rFonts w:ascii="Times New Roman" w:hAnsi="Times New Roman" w:cs="Times New Roman"/>
+              </w:rPr>
+              <w:t>19</w:t>
+            </w:r>
           </w:p>
         </w:tc>
         <w:tc>
@@ -42727,9 +42736,17 @@
             <w:pPr>
               <w:pStyle w:val="HTML"/>
               <w:rPr>
+                <w:rFonts w:ascii="Times New Roman" w:hAnsi="Times New Roman" w:cs="Times New Roman"/>
                 <w:lang w:val="en-US"/>
               </w:rPr>
             </w:pPr>
+            <w:r>
+              <w:rPr>
+                <w:rFonts w:ascii="Times New Roman" w:hAnsi="Times New Roman" w:cs="Times New Roman"/>
+                <w:lang w:val="en-US"/>
+              </w:rPr>
+              <w:t>0,0000011</w:t>
+            </w:r>
           </w:p>
         </w:tc>
       </w:tr>
@@ -42761,9 +42778,24 @@
             <w:pPr>
               <w:pStyle w:val="HTML"/>
               <w:rPr>
+                <w:rFonts w:ascii="Times New Roman" w:hAnsi="Times New Roman" w:cs="Times New Roman"/>
                 <w:lang w:val="en-US"/>
               </w:rPr>
             </w:pPr>
+            <w:r>
+              <w:rPr>
+                <w:rFonts w:ascii="Times New Roman" w:hAnsi="Times New Roman" w:cs="Times New Roman"/>
+                <w:lang w:val="en-US"/>
+              </w:rPr>
+              <w:t>0,00000</w:t>
+            </w:r>
+            <w:r>
+              <w:rPr>
+                <w:rFonts w:ascii="Times New Roman" w:hAnsi="Times New Roman" w:cs="Times New Roman"/>
+                <w:lang w:val="en-US"/>
+              </w:rPr>
+              <w:t>23</w:t>
+            </w:r>
           </w:p>
         </w:tc>
         <w:tc>
@@ -42774,9 +42806,22 @@
             <w:pPr>
               <w:pStyle w:val="HTML"/>
               <w:rPr>
+                <w:rFonts w:ascii="Times New Roman" w:hAnsi="Times New Roman" w:cs="Times New Roman"/>
+              </w:rPr>
+            </w:pPr>
+            <w:r>
+              <w:rPr>
+                <w:rFonts w:ascii="Times New Roman" w:hAnsi="Times New Roman" w:cs="Times New Roman"/>
                 <w:lang w:val="en-US"/>
               </w:rPr>
-            </w:pPr>
+              <w:t>0,000001</w:t>
+            </w:r>
+            <w:r>
+              <w:rPr>
+                <w:rFonts w:ascii="Times New Roman" w:hAnsi="Times New Roman" w:cs="Times New Roman"/>
+              </w:rPr>
+              <w:t>2</w:t>
+            </w:r>
           </w:p>
         </w:tc>
         <w:tc>
@@ -42787,9 +42832,22 @@
             <w:pPr>
               <w:pStyle w:val="HTML"/>
               <w:rPr>
+                <w:rFonts w:ascii="Times New Roman" w:hAnsi="Times New Roman" w:cs="Times New Roman"/>
+              </w:rPr>
+            </w:pPr>
+            <w:r>
+              <w:rPr>
+                <w:rFonts w:ascii="Times New Roman" w:hAnsi="Times New Roman" w:cs="Times New Roman"/>
                 <w:lang w:val="en-US"/>
               </w:rPr>
-            </w:pPr>
+              <w:t>0,00000</w:t>
+            </w:r>
+            <w:r>
+              <w:rPr>
+                <w:rFonts w:ascii="Times New Roman" w:hAnsi="Times New Roman" w:cs="Times New Roman"/>
+              </w:rPr>
+              <w:t>31</w:t>
+            </w:r>
           </w:p>
         </w:tc>
         <w:tc>
@@ -42800,9 +42858,22 @@
             <w:pPr>
               <w:pStyle w:val="HTML"/>
               <w:rPr>
+                <w:rFonts w:ascii="Times New Roman" w:hAnsi="Times New Roman" w:cs="Times New Roman"/>
+              </w:rPr>
+            </w:pPr>
+            <w:r>
+              <w:rPr>
+                <w:rFonts w:ascii="Times New Roman" w:hAnsi="Times New Roman" w:cs="Times New Roman"/>
                 <w:lang w:val="en-US"/>
               </w:rPr>
-            </w:pPr>
+              <w:t>0,000001</w:t>
+            </w:r>
+            <w:r>
+              <w:rPr>
+                <w:rFonts w:ascii="Times New Roman" w:hAnsi="Times New Roman" w:cs="Times New Roman"/>
+              </w:rPr>
+              <w:t>5</w:t>
+            </w:r>
           </w:p>
         </w:tc>
       </w:tr>
@@ -42834,9 +42905,24 @@
             <w:pPr>
               <w:pStyle w:val="HTML"/>
               <w:rPr>
+                <w:rFonts w:ascii="Times New Roman" w:hAnsi="Times New Roman" w:cs="Times New Roman"/>
                 <w:lang w:val="en-US"/>
               </w:rPr>
             </w:pPr>
+            <w:r>
+              <w:rPr>
+                <w:rFonts w:ascii="Times New Roman" w:hAnsi="Times New Roman" w:cs="Times New Roman"/>
+                <w:lang w:val="en-US"/>
+              </w:rPr>
+              <w:t>0,00000</w:t>
+            </w:r>
+            <w:r>
+              <w:rPr>
+                <w:rFonts w:ascii="Times New Roman" w:hAnsi="Times New Roman" w:cs="Times New Roman"/>
+                <w:lang w:val="en-US"/>
+              </w:rPr>
+              <w:t>58</w:t>
+            </w:r>
           </w:p>
         </w:tc>
         <w:tc>
@@ -42847,9 +42933,22 @@
             <w:pPr>
               <w:pStyle w:val="HTML"/>
               <w:rPr>
+                <w:rFonts w:ascii="Times New Roman" w:hAnsi="Times New Roman" w:cs="Times New Roman"/>
+              </w:rPr>
+            </w:pPr>
+            <w:r>
+              <w:rPr>
+                <w:rFonts w:ascii="Times New Roman" w:hAnsi="Times New Roman" w:cs="Times New Roman"/>
                 <w:lang w:val="en-US"/>
               </w:rPr>
-            </w:pPr>
+              <w:t>0,00000</w:t>
+            </w:r>
+            <w:r>
+              <w:rPr>
+                <w:rFonts w:ascii="Times New Roman" w:hAnsi="Times New Roman" w:cs="Times New Roman"/>
+              </w:rPr>
+              <w:t>19</w:t>
+            </w:r>
           </w:p>
         </w:tc>
         <w:tc>
@@ -42860,9 +42959,22 @@
             <w:pPr>
               <w:pStyle w:val="HTML"/>
               <w:rPr>
+                <w:rFonts w:ascii="Times New Roman" w:hAnsi="Times New Roman" w:cs="Times New Roman"/>
+              </w:rPr>
+            </w:pPr>
+            <w:r>
+              <w:rPr>
+                <w:rFonts w:ascii="Times New Roman" w:hAnsi="Times New Roman" w:cs="Times New Roman"/>
                 <w:lang w:val="en-US"/>
               </w:rPr>
-            </w:pPr>
+              <w:t>0,00000</w:t>
+            </w:r>
+            <w:r>
+              <w:rPr>
+                <w:rFonts w:ascii="Times New Roman" w:hAnsi="Times New Roman" w:cs="Times New Roman"/>
+              </w:rPr>
+              <w:t>61</w:t>
+            </w:r>
           </w:p>
         </w:tc>
         <w:tc>
@@ -42873,9 +42985,22 @@
             <w:pPr>
               <w:pStyle w:val="HTML"/>
               <w:rPr>
+                <w:rFonts w:ascii="Times New Roman" w:hAnsi="Times New Roman" w:cs="Times New Roman"/>
+              </w:rPr>
+            </w:pPr>
+            <w:r>
+              <w:rPr>
+                <w:rFonts w:ascii="Times New Roman" w:hAnsi="Times New Roman" w:cs="Times New Roman"/>
                 <w:lang w:val="en-US"/>
               </w:rPr>
-            </w:pPr>
+              <w:t>0,00000</w:t>
+            </w:r>
+            <w:r>
+              <w:rPr>
+                <w:rFonts w:ascii="Times New Roman" w:hAnsi="Times New Roman" w:cs="Times New Roman"/>
+              </w:rPr>
+              <w:t>36</w:t>
+            </w:r>
           </w:p>
         </w:tc>
       </w:tr>
@@ -42907,9 +43032,24 @@
             <w:pPr>
               <w:pStyle w:val="HTML"/>
               <w:rPr>
+                <w:rFonts w:ascii="Times New Roman" w:hAnsi="Times New Roman" w:cs="Times New Roman"/>
                 <w:lang w:val="en-US"/>
               </w:rPr>
             </w:pPr>
+            <w:r>
+              <w:rPr>
+                <w:rFonts w:ascii="Times New Roman" w:hAnsi="Times New Roman" w:cs="Times New Roman"/>
+                <w:lang w:val="en-US"/>
+              </w:rPr>
+              <w:t>0,0000</w:t>
+            </w:r>
+            <w:r>
+              <w:rPr>
+                <w:rFonts w:ascii="Times New Roman" w:hAnsi="Times New Roman" w:cs="Times New Roman"/>
+                <w:lang w:val="en-US"/>
+              </w:rPr>
+              <w:t>12</w:t>
+            </w:r>
           </w:p>
         </w:tc>
         <w:tc>
@@ -42920,9 +43060,22 @@
             <w:pPr>
               <w:pStyle w:val="HTML"/>
               <w:rPr>
+                <w:rFonts w:ascii="Times New Roman" w:hAnsi="Times New Roman" w:cs="Times New Roman"/>
+              </w:rPr>
+            </w:pPr>
+            <w:r>
+              <w:rPr>
+                <w:rFonts w:ascii="Times New Roman" w:hAnsi="Times New Roman" w:cs="Times New Roman"/>
                 <w:lang w:val="en-US"/>
               </w:rPr>
-            </w:pPr>
+              <w:t>0,00000</w:t>
+            </w:r>
+            <w:r>
+              <w:rPr>
+                <w:rFonts w:ascii="Times New Roman" w:hAnsi="Times New Roman" w:cs="Times New Roman"/>
+              </w:rPr>
+              <w:t>41</w:t>
+            </w:r>
           </w:p>
         </w:tc>
         <w:tc>
@@ -42933,9 +43086,22 @@
             <w:pPr>
               <w:pStyle w:val="HTML"/>
               <w:rPr>
+                <w:rFonts w:ascii="Times New Roman" w:hAnsi="Times New Roman" w:cs="Times New Roman"/>
+              </w:rPr>
+            </w:pPr>
+            <w:r>
+              <w:rPr>
+                <w:rFonts w:ascii="Times New Roman" w:hAnsi="Times New Roman" w:cs="Times New Roman"/>
                 <w:lang w:val="en-US"/>
               </w:rPr>
-            </w:pPr>
+              <w:t>0,0000</w:t>
+            </w:r>
+            <w:r>
+              <w:rPr>
+                <w:rFonts w:ascii="Times New Roman" w:hAnsi="Times New Roman" w:cs="Times New Roman"/>
+              </w:rPr>
+              <w:t>19</w:t>
+            </w:r>
           </w:p>
         </w:tc>
         <w:tc>
@@ -42946,9 +43112,22 @@
             <w:pPr>
               <w:pStyle w:val="HTML"/>
               <w:rPr>
+                <w:rFonts w:ascii="Times New Roman" w:hAnsi="Times New Roman" w:cs="Times New Roman"/>
+              </w:rPr>
+            </w:pPr>
+            <w:r>
+              <w:rPr>
+                <w:rFonts w:ascii="Times New Roman" w:hAnsi="Times New Roman" w:cs="Times New Roman"/>
                 <w:lang w:val="en-US"/>
               </w:rPr>
-            </w:pPr>
+              <w:t>0,00000</w:t>
+            </w:r>
+            <w:r>
+              <w:rPr>
+                <w:rFonts w:ascii="Times New Roman" w:hAnsi="Times New Roman" w:cs="Times New Roman"/>
+              </w:rPr>
+              <w:t>61</w:t>
+            </w:r>
           </w:p>
         </w:tc>
       </w:tr>
@@ -42980,9 +43159,24 @@
             <w:pPr>
               <w:pStyle w:val="HTML"/>
               <w:rPr>
+                <w:rFonts w:ascii="Times New Roman" w:hAnsi="Times New Roman" w:cs="Times New Roman"/>
                 <w:lang w:val="en-US"/>
               </w:rPr>
             </w:pPr>
+            <w:r>
+              <w:rPr>
+                <w:rFonts w:ascii="Times New Roman" w:hAnsi="Times New Roman" w:cs="Times New Roman"/>
+                <w:lang w:val="en-US"/>
+              </w:rPr>
+              <w:t>0,0000</w:t>
+            </w:r>
+            <w:r>
+              <w:rPr>
+                <w:rFonts w:ascii="Times New Roman" w:hAnsi="Times New Roman" w:cs="Times New Roman"/>
+                <w:lang w:val="en-US"/>
+              </w:rPr>
+              <w:t>25</w:t>
+            </w:r>
           </w:p>
         </w:tc>
         <w:tc>
@@ -42993,9 +43187,22 @@
             <w:pPr>
               <w:pStyle w:val="HTML"/>
               <w:rPr>
+                <w:rFonts w:ascii="Times New Roman" w:hAnsi="Times New Roman" w:cs="Times New Roman"/>
+              </w:rPr>
+            </w:pPr>
+            <w:r>
+              <w:rPr>
+                <w:rFonts w:ascii="Times New Roman" w:hAnsi="Times New Roman" w:cs="Times New Roman"/>
                 <w:lang w:val="en-US"/>
               </w:rPr>
-            </w:pPr>
+              <w:t>0,00000</w:t>
+            </w:r>
+            <w:r>
+              <w:rPr>
+                <w:rFonts w:ascii="Times New Roman" w:hAnsi="Times New Roman" w:cs="Times New Roman"/>
+              </w:rPr>
+              <w:t>82</w:t>
+            </w:r>
           </w:p>
         </w:tc>
         <w:tc>
@@ -43006,9 +43213,22 @@
             <w:pPr>
               <w:pStyle w:val="HTML"/>
               <w:rPr>
+                <w:rFonts w:ascii="Times New Roman" w:hAnsi="Times New Roman" w:cs="Times New Roman"/>
+              </w:rPr>
+            </w:pPr>
+            <w:r>
+              <w:rPr>
+                <w:rFonts w:ascii="Times New Roman" w:hAnsi="Times New Roman" w:cs="Times New Roman"/>
                 <w:lang w:val="en-US"/>
               </w:rPr>
-            </w:pPr>
+              <w:t>0,0000</w:t>
+            </w:r>
+            <w:r>
+              <w:rPr>
+                <w:rFonts w:ascii="Times New Roman" w:hAnsi="Times New Roman" w:cs="Times New Roman"/>
+              </w:rPr>
+              <w:t>31</w:t>
+            </w:r>
           </w:p>
         </w:tc>
         <w:tc>
@@ -43019,9 +43239,22 @@
             <w:pPr>
               <w:pStyle w:val="HTML"/>
               <w:rPr>
+                <w:rFonts w:ascii="Times New Roman" w:hAnsi="Times New Roman" w:cs="Times New Roman"/>
+              </w:rPr>
+            </w:pPr>
+            <w:r>
+              <w:rPr>
+                <w:rFonts w:ascii="Times New Roman" w:hAnsi="Times New Roman" w:cs="Times New Roman"/>
                 <w:lang w:val="en-US"/>
               </w:rPr>
-            </w:pPr>
+              <w:t>0,0000</w:t>
+            </w:r>
+            <w:r>
+              <w:rPr>
+                <w:rFonts w:ascii="Times New Roman" w:hAnsi="Times New Roman" w:cs="Times New Roman"/>
+              </w:rPr>
+              <w:t>121</w:t>
+            </w:r>
           </w:p>
         </w:tc>
       </w:tr>
@@ -43053,9 +43286,24 @@
             <w:pPr>
               <w:pStyle w:val="HTML"/>
               <w:rPr>
+                <w:rFonts w:ascii="Times New Roman" w:hAnsi="Times New Roman" w:cs="Times New Roman"/>
                 <w:lang w:val="en-US"/>
               </w:rPr>
             </w:pPr>
+            <w:r>
+              <w:rPr>
+                <w:rFonts w:ascii="Times New Roman" w:hAnsi="Times New Roman" w:cs="Times New Roman"/>
+                <w:lang w:val="en-US"/>
+              </w:rPr>
+              <w:t>0,0000</w:t>
+            </w:r>
+            <w:r>
+              <w:rPr>
+                <w:rFonts w:ascii="Times New Roman" w:hAnsi="Times New Roman" w:cs="Times New Roman"/>
+                <w:lang w:val="en-US"/>
+              </w:rPr>
+              <w:t>52</w:t>
+            </w:r>
           </w:p>
         </w:tc>
         <w:tc>
@@ -43066,9 +43314,22 @@
             <w:pPr>
               <w:pStyle w:val="HTML"/>
               <w:rPr>
+                <w:rFonts w:ascii="Times New Roman" w:hAnsi="Times New Roman" w:cs="Times New Roman"/>
+              </w:rPr>
+            </w:pPr>
+            <w:r>
+              <w:rPr>
+                <w:rFonts w:ascii="Times New Roman" w:hAnsi="Times New Roman" w:cs="Times New Roman"/>
                 <w:lang w:val="en-US"/>
               </w:rPr>
-            </w:pPr>
+              <w:t>0,0000</w:t>
+            </w:r>
+            <w:r>
+              <w:rPr>
+                <w:rFonts w:ascii="Times New Roman" w:hAnsi="Times New Roman" w:cs="Times New Roman"/>
+              </w:rPr>
+              <w:t>192</w:t>
+            </w:r>
           </w:p>
         </w:tc>
         <w:tc>
@@ -43079,9 +43340,22 @@
             <w:pPr>
               <w:pStyle w:val="HTML"/>
               <w:rPr>
+                <w:rFonts w:ascii="Times New Roman" w:hAnsi="Times New Roman" w:cs="Times New Roman"/>
+              </w:rPr>
+            </w:pPr>
+            <w:r>
+              <w:rPr>
+                <w:rFonts w:ascii="Times New Roman" w:hAnsi="Times New Roman" w:cs="Times New Roman"/>
                 <w:lang w:val="en-US"/>
               </w:rPr>
-            </w:pPr>
+              <w:t>0,0000</w:t>
+            </w:r>
+            <w:r>
+              <w:rPr>
+                <w:rFonts w:ascii="Times New Roman" w:hAnsi="Times New Roman" w:cs="Times New Roman"/>
+              </w:rPr>
+              <w:t>60</w:t>
+            </w:r>
           </w:p>
         </w:tc>
         <w:tc>
@@ -43092,9 +43366,149 @@
             <w:pPr>
               <w:pStyle w:val="HTML"/>
               <w:rPr>
+                <w:rFonts w:ascii="Times New Roman" w:hAnsi="Times New Roman" w:cs="Times New Roman"/>
+              </w:rPr>
+            </w:pPr>
+            <w:r>
+              <w:rPr>
+                <w:rFonts w:ascii="Times New Roman" w:hAnsi="Times New Roman" w:cs="Times New Roman"/>
+                <w:lang w:val="en-US"/>
+              </w:rPr>
+              <w:t>0,0000</w:t>
+            </w:r>
+            <w:r>
+              <w:rPr>
+                <w:rFonts w:ascii="Times New Roman" w:hAnsi="Times New Roman" w:cs="Times New Roman"/>
+              </w:rPr>
+              <w:t>281</w:t>
+            </w:r>
+          </w:p>
+        </w:tc>
+      </w:tr>
+      <w:tr>
+        <w:tc>
+          <w:tcPr>
+            <w:tcW w:w="1129" w:type="dxa"/>
+          </w:tcPr>
+          <w:p>
+            <w:pPr>
+              <w:pStyle w:val="HTML"/>
+              <w:rPr>
+                <w:rFonts w:ascii="Times New Roman" w:hAnsi="Times New Roman" w:cs="Times New Roman"/>
+              </w:rPr>
+            </w:pPr>
+            <w:r>
+              <w:rPr>
+                <w:rFonts w:ascii="Times New Roman" w:hAnsi="Times New Roman" w:cs="Times New Roman"/>
+                <w:lang w:val="en-US"/>
+              </w:rPr>
+              <w:t xml:space="preserve">4 </w:t>
+            </w:r>
+            <w:r>
+              <w:rPr>
+                <w:rFonts w:ascii="Times New Roman" w:hAnsi="Times New Roman" w:cs="Times New Roman"/>
+              </w:rPr>
+              <w:t>Мб</w:t>
+            </w:r>
+          </w:p>
+        </w:tc>
+        <w:tc>
+          <w:tcPr>
+            <w:tcW w:w="2127" w:type="dxa"/>
+          </w:tcPr>
+          <w:p>
+            <w:pPr>
+              <w:pStyle w:val="HTML"/>
+              <w:rPr>
+                <w:rFonts w:ascii="Times New Roman" w:hAnsi="Times New Roman" w:cs="Times New Roman"/>
                 <w:lang w:val="en-US"/>
               </w:rPr>
             </w:pPr>
+            <w:r>
+              <w:rPr>
+                <w:rFonts w:ascii="Times New Roman" w:hAnsi="Times New Roman" w:cs="Times New Roman"/>
+                <w:lang w:val="en-US"/>
+              </w:rPr>
+              <w:t>0,000132</w:t>
+            </w:r>
+          </w:p>
+        </w:tc>
+        <w:tc>
+          <w:tcPr>
+            <w:tcW w:w="2126" w:type="dxa"/>
+          </w:tcPr>
+          <w:p>
+            <w:pPr>
+              <w:pStyle w:val="HTML"/>
+              <w:rPr>
+                <w:rFonts w:ascii="Times New Roman" w:hAnsi="Times New Roman" w:cs="Times New Roman"/>
+              </w:rPr>
+            </w:pPr>
+            <w:r>
+              <w:rPr>
+                <w:rFonts w:ascii="Times New Roman" w:hAnsi="Times New Roman" w:cs="Times New Roman"/>
+                <w:lang w:val="en-US"/>
+              </w:rPr>
+              <w:t>0,0000</w:t>
+            </w:r>
+            <w:r>
+              <w:rPr>
+                <w:rFonts w:ascii="Times New Roman" w:hAnsi="Times New Roman" w:cs="Times New Roman"/>
+              </w:rPr>
+              <w:t>382</w:t>
+            </w:r>
+          </w:p>
+        </w:tc>
+        <w:tc>
+          <w:tcPr>
+            <w:tcW w:w="1984" w:type="dxa"/>
+          </w:tcPr>
+          <w:p>
+            <w:pPr>
+              <w:pStyle w:val="HTML"/>
+              <w:rPr>
+                <w:rFonts w:ascii="Times New Roman" w:hAnsi="Times New Roman" w:cs="Times New Roman"/>
+              </w:rPr>
+            </w:pPr>
+            <w:r>
+              <w:rPr>
+                <w:rFonts w:ascii="Times New Roman" w:hAnsi="Times New Roman" w:cs="Times New Roman"/>
+                <w:lang w:val="en-US"/>
+              </w:rPr>
+              <w:t>0,000</w:t>
+            </w:r>
+            <w:r>
+              <w:rPr>
+                <w:rFonts w:ascii="Times New Roman" w:hAnsi="Times New Roman" w:cs="Times New Roman"/>
+              </w:rPr>
+              <w:t>156</w:t>
+            </w:r>
+          </w:p>
+        </w:tc>
+        <w:tc>
+          <w:tcPr>
+            <w:tcW w:w="1979" w:type="dxa"/>
+          </w:tcPr>
+          <w:p>
+            <w:pPr>
+              <w:pStyle w:val="HTML"/>
+              <w:rPr>
+                <w:rFonts w:ascii="Times New Roman" w:hAnsi="Times New Roman" w:cs="Times New Roman"/>
+              </w:rPr>
+            </w:pPr>
+            <w:r>
+              <w:rPr>
+                <w:rFonts w:ascii="Times New Roman" w:hAnsi="Times New Roman" w:cs="Times New Roman"/>
+                <w:lang w:val="en-US"/>
+              </w:rPr>
+              <w:t>0,0000</w:t>
+            </w:r>
+            <w:r>
+              <w:rPr>
+                <w:rFonts w:ascii="Times New Roman" w:hAnsi="Times New Roman" w:cs="Times New Roman"/>
+              </w:rPr>
+              <w:t>521</w:t>
+            </w:r>
           </w:p>
         </w:tc>
       </w:tr>
@@ -43126,9 +43540,17 @@
             <w:pPr>
               <w:pStyle w:val="HTML"/>
               <w:rPr>
+                <w:rFonts w:ascii="Times New Roman" w:hAnsi="Times New Roman" w:cs="Times New Roman"/>
                 <w:lang w:val="en-US"/>
               </w:rPr>
             </w:pPr>
+            <w:r>
+              <w:rPr>
+                <w:rFonts w:ascii="Times New Roman" w:hAnsi="Times New Roman" w:cs="Times New Roman"/>
+                <w:lang w:val="en-US"/>
+              </w:rPr>
+              <w:t>0,000213</w:t>
+            </w:r>
           </w:p>
         </w:tc>
         <w:tc>
@@ -43139,9 +43561,22 @@
             <w:pPr>
               <w:pStyle w:val="HTML"/>
               <w:rPr>
+                <w:rFonts w:ascii="Times New Roman" w:hAnsi="Times New Roman" w:cs="Times New Roman"/>
+              </w:rPr>
+            </w:pPr>
+            <w:r>
+              <w:rPr>
+                <w:rFonts w:ascii="Times New Roman" w:hAnsi="Times New Roman" w:cs="Times New Roman"/>
                 <w:lang w:val="en-US"/>
               </w:rPr>
-            </w:pPr>
+              <w:t>0,0000</w:t>
+            </w:r>
+            <w:r>
+              <w:rPr>
+                <w:rFonts w:ascii="Times New Roman" w:hAnsi="Times New Roman" w:cs="Times New Roman"/>
+              </w:rPr>
+              <w:t>761</w:t>
+            </w:r>
           </w:p>
         </w:tc>
         <w:tc>
@@ -43152,9 +43587,22 @@
             <w:pPr>
               <w:pStyle w:val="HTML"/>
               <w:rPr>
+                <w:rFonts w:ascii="Times New Roman" w:hAnsi="Times New Roman" w:cs="Times New Roman"/>
+              </w:rPr>
+            </w:pPr>
+            <w:r>
+              <w:rPr>
+                <w:rFonts w:ascii="Times New Roman" w:hAnsi="Times New Roman" w:cs="Times New Roman"/>
                 <w:lang w:val="en-US"/>
               </w:rPr>
-            </w:pPr>
+              <w:t>0,0002</w:t>
+            </w:r>
+            <w:r>
+              <w:rPr>
+                <w:rFonts w:ascii="Times New Roman" w:hAnsi="Times New Roman" w:cs="Times New Roman"/>
+              </w:rPr>
+              <w:t>89</w:t>
+            </w:r>
           </w:p>
         </w:tc>
         <w:tc>
@@ -43165,9 +43613,22 @@
             <w:pPr>
               <w:pStyle w:val="HTML"/>
               <w:rPr>
+                <w:rFonts w:ascii="Times New Roman" w:hAnsi="Times New Roman" w:cs="Times New Roman"/>
+              </w:rPr>
+            </w:pPr>
+            <w:r>
+              <w:rPr>
+                <w:rFonts w:ascii="Times New Roman" w:hAnsi="Times New Roman" w:cs="Times New Roman"/>
                 <w:lang w:val="en-US"/>
               </w:rPr>
-            </w:pPr>
+              <w:t>0,000</w:t>
+            </w:r>
+            <w:r>
+              <w:rPr>
+                <w:rFonts w:ascii="Times New Roman" w:hAnsi="Times New Roman" w:cs="Times New Roman"/>
+              </w:rPr>
+              <w:t>1521</w:t>
+            </w:r>
           </w:p>
         </w:tc>
       </w:tr>
@@ -43199,9 +43660,23 @@
             <w:pPr>
               <w:pStyle w:val="HTML"/>
               <w:rPr>
+                <w:rFonts w:ascii="Times New Roman" w:hAnsi="Times New Roman" w:cs="Times New Roman"/>
                 <w:lang w:val="en-US"/>
               </w:rPr>
             </w:pPr>
+            <w:r>
+              <w:rPr>
+                <w:rFonts w:ascii="Times New Roman" w:hAnsi="Times New Roman" w:cs="Times New Roman"/>
+                <w:lang w:val="en-US"/>
+              </w:rPr>
+              <w:t>0,000</w:t>
+            </w:r>
+            <w:r>
+              <w:rPr>
+                <w:rFonts w:ascii="Times New Roman" w:hAnsi="Times New Roman" w:cs="Times New Roman"/>
+              </w:rPr>
+              <w:t>382</w:t>
+            </w:r>
           </w:p>
         </w:tc>
         <w:tc>
@@ -43212,9 +43687,22 @@
             <w:pPr>
               <w:pStyle w:val="HTML"/>
               <w:rPr>
+                <w:rFonts w:ascii="Times New Roman" w:hAnsi="Times New Roman" w:cs="Times New Roman"/>
+              </w:rPr>
+            </w:pPr>
+            <w:r>
+              <w:rPr>
+                <w:rFonts w:ascii="Times New Roman" w:hAnsi="Times New Roman" w:cs="Times New Roman"/>
                 <w:lang w:val="en-US"/>
               </w:rPr>
-            </w:pPr>
+              <w:t>0,000</w:t>
+            </w:r>
+            <w:r>
+              <w:rPr>
+                <w:rFonts w:ascii="Times New Roman" w:hAnsi="Times New Roman" w:cs="Times New Roman"/>
+              </w:rPr>
+              <w:t>1567</w:t>
+            </w:r>
           </w:p>
         </w:tc>
         <w:tc>
@@ -43225,9 +43713,22 @@
             <w:pPr>
               <w:pStyle w:val="HTML"/>
               <w:rPr>
+                <w:rFonts w:ascii="Times New Roman" w:hAnsi="Times New Roman" w:cs="Times New Roman"/>
+              </w:rPr>
+            </w:pPr>
+            <w:r>
+              <w:rPr>
+                <w:rFonts w:ascii="Times New Roman" w:hAnsi="Times New Roman" w:cs="Times New Roman"/>
                 <w:lang w:val="en-US"/>
               </w:rPr>
-            </w:pPr>
+              <w:t>0,000</w:t>
+            </w:r>
+            <w:r>
+              <w:rPr>
+                <w:rFonts w:ascii="Times New Roman" w:hAnsi="Times New Roman" w:cs="Times New Roman"/>
+              </w:rPr>
+              <w:t>487</w:t>
+            </w:r>
           </w:p>
         </w:tc>
         <w:tc>
@@ -43238,9 +43739,22 @@
             <w:pPr>
               <w:pStyle w:val="HTML"/>
               <w:rPr>
+                <w:rFonts w:ascii="Times New Roman" w:hAnsi="Times New Roman" w:cs="Times New Roman"/>
+              </w:rPr>
+            </w:pPr>
+            <w:r>
+              <w:rPr>
+                <w:rFonts w:ascii="Times New Roman" w:hAnsi="Times New Roman" w:cs="Times New Roman"/>
                 <w:lang w:val="en-US"/>
               </w:rPr>
-            </w:pPr>
+              <w:t>0,000</w:t>
+            </w:r>
+            <w:r>
+              <w:rPr>
+                <w:rFonts w:ascii="Times New Roman" w:hAnsi="Times New Roman" w:cs="Times New Roman"/>
+              </w:rPr>
+              <w:t>2312</w:t>
+            </w:r>
           </w:p>
         </w:tc>
       </w:tr>
@@ -43272,9 +43786,22 @@
             <w:pPr>
               <w:pStyle w:val="HTML"/>
               <w:rPr>
+                <w:rFonts w:ascii="Times New Roman" w:hAnsi="Times New Roman" w:cs="Times New Roman"/>
+              </w:rPr>
+            </w:pPr>
+            <w:r>
+              <w:rPr>
+                <w:rFonts w:ascii="Times New Roman" w:hAnsi="Times New Roman" w:cs="Times New Roman"/>
                 <w:lang w:val="en-US"/>
               </w:rPr>
-            </w:pPr>
+              <w:t>0,000</w:t>
+            </w:r>
+            <w:r>
+              <w:rPr>
+                <w:rFonts w:ascii="Times New Roman" w:hAnsi="Times New Roman" w:cs="Times New Roman"/>
+              </w:rPr>
+              <w:t>789</w:t>
+            </w:r>
           </w:p>
         </w:tc>
         <w:tc>
@@ -43285,9 +43812,22 @@
             <w:pPr>
               <w:pStyle w:val="HTML"/>
               <w:rPr>
+                <w:rFonts w:ascii="Times New Roman" w:hAnsi="Times New Roman" w:cs="Times New Roman"/>
+              </w:rPr>
+            </w:pPr>
+            <w:r>
+              <w:rPr>
+                <w:rFonts w:ascii="Times New Roman" w:hAnsi="Times New Roman" w:cs="Times New Roman"/>
                 <w:lang w:val="en-US"/>
               </w:rPr>
-            </w:pPr>
+              <w:t>0,000</w:t>
+            </w:r>
+            <w:r>
+              <w:rPr>
+                <w:rFonts w:ascii="Times New Roman" w:hAnsi="Times New Roman" w:cs="Times New Roman"/>
+              </w:rPr>
+              <w:t>3182</w:t>
+            </w:r>
           </w:p>
         </w:tc>
         <w:tc>
@@ -43298,9 +43838,22 @@
             <w:pPr>
               <w:pStyle w:val="HTML"/>
               <w:rPr>
+                <w:rFonts w:ascii="Times New Roman" w:hAnsi="Times New Roman" w:cs="Times New Roman"/>
+              </w:rPr>
+            </w:pPr>
+            <w:r>
+              <w:rPr>
+                <w:rFonts w:ascii="Times New Roman" w:hAnsi="Times New Roman" w:cs="Times New Roman"/>
                 <w:lang w:val="en-US"/>
               </w:rPr>
-            </w:pPr>
+              <w:t>0,000</w:t>
+            </w:r>
+            <w:r>
+              <w:rPr>
+                <w:rFonts w:ascii="Times New Roman" w:hAnsi="Times New Roman" w:cs="Times New Roman"/>
+              </w:rPr>
+              <w:t>901</w:t>
+            </w:r>
           </w:p>
         </w:tc>
         <w:tc>
@@ -43311,9 +43864,22 @@
             <w:pPr>
               <w:pStyle w:val="HTML"/>
               <w:rPr>
+                <w:rFonts w:ascii="Times New Roman" w:hAnsi="Times New Roman" w:cs="Times New Roman"/>
+              </w:rPr>
+            </w:pPr>
+            <w:r>
+              <w:rPr>
+                <w:rFonts w:ascii="Times New Roman" w:hAnsi="Times New Roman" w:cs="Times New Roman"/>
                 <w:lang w:val="en-US"/>
               </w:rPr>
-            </w:pPr>
+              <w:t>0,000</w:t>
+            </w:r>
+            <w:r>
+              <w:rPr>
+                <w:rFonts w:ascii="Times New Roman" w:hAnsi="Times New Roman" w:cs="Times New Roman"/>
+              </w:rPr>
+              <w:t>4156</w:t>
+            </w:r>
           </w:p>
         </w:tc>
       </w:tr>
@@ -43345,25 +43911,356 @@
     </w:p>
     <w:p>
       <w:pPr>
-        <w:spacing w:after="140"/>
-        <w:rPr>
-          <w:b/>
-          <w:color w:val="FF0000"/>
-          <w:sz w:val="24"/>
-          <w:szCs w:val="24"/>
-        </w:rPr>
-      </w:pPr>
-      <w:r>
-        <w:rPr>
-          <w:b/>
-          <w:color w:val="FF0000"/>
-          <w:sz w:val="24"/>
-          <w:szCs w:val="24"/>
-        </w:rPr>
-        <w:t>Вывод 3-4 предложения. Также опишите проблемы, с которыми столкнулись при выполнении лабораторной работы (если они были), пожелания и т.д.</w:t>
-      </w:r>
-    </w:p>
-    <w:p/>
+        <w:spacing w:line="240" w:lineRule="auto"/>
+        <w:jc w:val="both"/>
+        <w:rPr>
+          <w:rFonts w:cs="Times New Roman"/>
+          <w:szCs w:val="28"/>
+        </w:rPr>
+      </w:pPr>
+      <w:r>
+        <w:rPr>
+          <w:rFonts w:cs="Times New Roman"/>
+          <w:szCs w:val="28"/>
+        </w:rPr>
+        <w:t xml:space="preserve">Общее время выполнения: </w:t>
+      </w:r>
+      <w:proofErr w:type="spellStart"/>
+      <w:r>
+        <w:rPr>
+          <w:rFonts w:cs="Times New Roman"/>
+          <w:szCs w:val="28"/>
+        </w:rPr>
+        <w:t>Buddy</w:t>
+      </w:r>
+      <w:proofErr w:type="spellEnd"/>
+      <w:r>
+        <w:rPr>
+          <w:rFonts w:cs="Times New Roman"/>
+          <w:szCs w:val="28"/>
+        </w:rPr>
+        <w:t xml:space="preserve"> </w:t>
+      </w:r>
+      <w:proofErr w:type="spellStart"/>
+      <w:r>
+        <w:rPr>
+          <w:rFonts w:cs="Times New Roman"/>
+          <w:szCs w:val="28"/>
+        </w:rPr>
+        <w:t>allocator</w:t>
+      </w:r>
+      <w:proofErr w:type="spellEnd"/>
+      <w:r>
+        <w:rPr>
+          <w:rFonts w:cs="Times New Roman"/>
+          <w:szCs w:val="28"/>
+        </w:rPr>
+        <w:t xml:space="preserve"> не только быстрее выделяет память, но и быстрее освобождает её по сравнению с </w:t>
+      </w:r>
+      <w:proofErr w:type="spellStart"/>
+      <w:r>
+        <w:rPr>
+          <w:rFonts w:cs="Times New Roman"/>
+          <w:szCs w:val="28"/>
+        </w:rPr>
+        <w:t>McKusick-Karels</w:t>
+      </w:r>
+      <w:proofErr w:type="spellEnd"/>
+      <w:r>
+        <w:rPr>
+          <w:rFonts w:cs="Times New Roman"/>
+          <w:szCs w:val="28"/>
+        </w:rPr>
+        <w:t xml:space="preserve"> </w:t>
+      </w:r>
+      <w:proofErr w:type="spellStart"/>
+      <w:r>
+        <w:rPr>
+          <w:rFonts w:cs="Times New Roman"/>
+          <w:szCs w:val="28"/>
+        </w:rPr>
+        <w:t>allocator</w:t>
+      </w:r>
+      <w:proofErr w:type="spellEnd"/>
+      <w:r>
+        <w:rPr>
+          <w:rFonts w:cs="Times New Roman"/>
+          <w:szCs w:val="28"/>
+        </w:rPr>
+        <w:t>. Это делает его более эффективным в задачах, где важны как операции выделения, так и освобождения памяти.</w:t>
+      </w:r>
+    </w:p>
+    <w:p>
+      <w:pPr>
+        <w:spacing w:line="240" w:lineRule="auto"/>
+        <w:jc w:val="both"/>
+        <w:rPr>
+          <w:rFonts w:cs="Times New Roman"/>
+          <w:szCs w:val="28"/>
+        </w:rPr>
+      </w:pPr>
+      <w:r>
+        <w:rPr>
+          <w:rFonts w:cs="Times New Roman"/>
+          <w:szCs w:val="28"/>
+        </w:rPr>
+        <w:t xml:space="preserve">Соотношение времени </w:t>
+      </w:r>
+      <w:proofErr w:type="spellStart"/>
+      <w:r>
+        <w:rPr>
+          <w:rFonts w:cs="Times New Roman"/>
+          <w:szCs w:val="28"/>
+        </w:rPr>
+        <w:t>аллокации</w:t>
+      </w:r>
+      <w:proofErr w:type="spellEnd"/>
+      <w:r>
+        <w:rPr>
+          <w:rFonts w:cs="Times New Roman"/>
+          <w:szCs w:val="28"/>
+        </w:rPr>
+        <w:t xml:space="preserve"> и освобождения</w:t>
+      </w:r>
+      <w:proofErr w:type="gramStart"/>
+      <w:r>
+        <w:rPr>
+          <w:rFonts w:cs="Times New Roman"/>
+          <w:szCs w:val="28"/>
+        </w:rPr>
+        <w:t>: У</w:t>
+      </w:r>
+      <w:proofErr w:type="gramEnd"/>
+      <w:r>
+        <w:rPr>
+          <w:rFonts w:cs="Times New Roman"/>
+          <w:szCs w:val="28"/>
+        </w:rPr>
+        <w:t xml:space="preserve"> </w:t>
+      </w:r>
+      <w:proofErr w:type="spellStart"/>
+      <w:r>
+        <w:rPr>
+          <w:rFonts w:cs="Times New Roman"/>
+          <w:szCs w:val="28"/>
+        </w:rPr>
+        <w:t>Buddy</w:t>
+      </w:r>
+      <w:proofErr w:type="spellEnd"/>
+      <w:r>
+        <w:rPr>
+          <w:rFonts w:cs="Times New Roman"/>
+          <w:szCs w:val="28"/>
+        </w:rPr>
+        <w:t xml:space="preserve"> </w:t>
+      </w:r>
+      <w:proofErr w:type="spellStart"/>
+      <w:r>
+        <w:rPr>
+          <w:rFonts w:cs="Times New Roman"/>
+          <w:szCs w:val="28"/>
+        </w:rPr>
+        <w:t>allocator</w:t>
+      </w:r>
+      <w:proofErr w:type="spellEnd"/>
+      <w:r>
+        <w:rPr>
+          <w:rFonts w:cs="Times New Roman"/>
+          <w:szCs w:val="28"/>
+        </w:rPr>
+        <w:t xml:space="preserve"> время освобождения памяти составляет примерно половину от времени </w:t>
+      </w:r>
+      <w:proofErr w:type="spellStart"/>
+      <w:r>
+        <w:rPr>
+          <w:rFonts w:cs="Times New Roman"/>
+          <w:szCs w:val="28"/>
+        </w:rPr>
+        <w:t>аллокации</w:t>
+      </w:r>
+      <w:proofErr w:type="spellEnd"/>
+      <w:r>
+        <w:rPr>
+          <w:rFonts w:cs="Times New Roman"/>
+          <w:szCs w:val="28"/>
+        </w:rPr>
+        <w:t xml:space="preserve">, что указывает на его оптимизированную структуру управления памятью. У </w:t>
+      </w:r>
+      <w:proofErr w:type="spellStart"/>
+      <w:r>
+        <w:rPr>
+          <w:rFonts w:cs="Times New Roman"/>
+          <w:szCs w:val="28"/>
+        </w:rPr>
+        <w:t>McKusick-Karels</w:t>
+      </w:r>
+      <w:proofErr w:type="spellEnd"/>
+      <w:r>
+        <w:rPr>
+          <w:rFonts w:cs="Times New Roman"/>
+          <w:szCs w:val="28"/>
+        </w:rPr>
+        <w:t xml:space="preserve"> </w:t>
+      </w:r>
+      <w:proofErr w:type="spellStart"/>
+      <w:r>
+        <w:rPr>
+          <w:rFonts w:cs="Times New Roman"/>
+          <w:szCs w:val="28"/>
+        </w:rPr>
+        <w:t>allocator</w:t>
+      </w:r>
+      <w:proofErr w:type="spellEnd"/>
+      <w:r>
+        <w:rPr>
+          <w:rFonts w:cs="Times New Roman"/>
+          <w:szCs w:val="28"/>
+        </w:rPr>
+        <w:t xml:space="preserve"> это соотношение также сохраняется, но абсолютные значения времени выше.</w:t>
+      </w:r>
+    </w:p>
+    <w:p>
+      <w:pPr>
+        <w:spacing w:line="240" w:lineRule="auto"/>
+        <w:jc w:val="both"/>
+        <w:rPr>
+          <w:rFonts w:cs="Times New Roman"/>
+          <w:szCs w:val="28"/>
+        </w:rPr>
+      </w:pPr>
+      <w:r>
+        <w:rPr>
+          <w:rFonts w:cs="Times New Roman"/>
+          <w:szCs w:val="28"/>
+        </w:rPr>
+        <w:t xml:space="preserve">Производительность: </w:t>
+      </w:r>
+      <w:proofErr w:type="spellStart"/>
+      <w:r>
+        <w:rPr>
+          <w:rFonts w:cs="Times New Roman"/>
+          <w:szCs w:val="28"/>
+        </w:rPr>
+        <w:t>Buddy</w:t>
+      </w:r>
+      <w:proofErr w:type="spellEnd"/>
+      <w:r>
+        <w:rPr>
+          <w:rFonts w:cs="Times New Roman"/>
+          <w:szCs w:val="28"/>
+        </w:rPr>
+        <w:t xml:space="preserve"> </w:t>
+      </w:r>
+      <w:proofErr w:type="spellStart"/>
+      <w:r>
+        <w:rPr>
+          <w:rFonts w:cs="Times New Roman"/>
+          <w:szCs w:val="28"/>
+        </w:rPr>
+        <w:t>allocator</w:t>
+      </w:r>
+      <w:proofErr w:type="spellEnd"/>
+      <w:r>
+        <w:rPr>
+          <w:rFonts w:cs="Times New Roman"/>
+          <w:szCs w:val="28"/>
+        </w:rPr>
+        <w:t xml:space="preserve"> демонстрирует более высокое соотношение объема памяти ко времени (байты/</w:t>
+      </w:r>
+      <w:proofErr w:type="spellStart"/>
+      <w:r>
+        <w:rPr>
+          <w:rFonts w:cs="Times New Roman"/>
+          <w:szCs w:val="28"/>
+        </w:rPr>
+        <w:t>мс</w:t>
+      </w:r>
+      <w:proofErr w:type="spellEnd"/>
+      <w:r>
+        <w:rPr>
+          <w:rFonts w:cs="Times New Roman"/>
+          <w:szCs w:val="28"/>
+        </w:rPr>
+        <w:t xml:space="preserve">) как для операций </w:t>
+      </w:r>
+      <w:proofErr w:type="spellStart"/>
+      <w:r>
+        <w:rPr>
+          <w:rFonts w:cs="Times New Roman"/>
+          <w:szCs w:val="28"/>
+        </w:rPr>
+        <w:t>аллокации</w:t>
+      </w:r>
+      <w:proofErr w:type="spellEnd"/>
+      <w:r>
+        <w:rPr>
+          <w:rFonts w:cs="Times New Roman"/>
+          <w:szCs w:val="28"/>
+        </w:rPr>
+        <w:t>, так и для освобождения памяти. Это подтверждает его преимущество в производительности.</w:t>
+      </w:r>
+    </w:p>
+    <w:p>
+      <w:pPr>
+        <w:spacing w:line="240" w:lineRule="auto"/>
+        <w:jc w:val="both"/>
+      </w:pPr>
+      <w:r>
+        <w:rPr>
+          <w:rFonts w:cs="Times New Roman"/>
+          <w:szCs w:val="28"/>
+        </w:rPr>
+        <w:t xml:space="preserve">Масштабируемость: Оба </w:t>
+      </w:r>
+      <w:proofErr w:type="spellStart"/>
+      <w:r>
+        <w:rPr>
+          <w:rFonts w:cs="Times New Roman"/>
+          <w:szCs w:val="28"/>
+        </w:rPr>
+        <w:t>аллокатора</w:t>
+      </w:r>
+      <w:proofErr w:type="spellEnd"/>
+      <w:r>
+        <w:rPr>
+          <w:rFonts w:cs="Times New Roman"/>
+          <w:szCs w:val="28"/>
+        </w:rPr>
+        <w:t xml:space="preserve"> показывают линейное увеличение времени с увеличением объема памяти, но </w:t>
+      </w:r>
+      <w:proofErr w:type="spellStart"/>
+      <w:r>
+        <w:rPr>
+          <w:rFonts w:cs="Times New Roman"/>
+          <w:szCs w:val="28"/>
+        </w:rPr>
+        <w:t>Buddy</w:t>
+      </w:r>
+      <w:proofErr w:type="spellEnd"/>
+      <w:r>
+        <w:rPr>
+          <w:rFonts w:cs="Times New Roman"/>
+          <w:szCs w:val="28"/>
+        </w:rPr>
+        <w:t xml:space="preserve"> </w:t>
+      </w:r>
+      <w:proofErr w:type="spellStart"/>
+      <w:r>
+        <w:rPr>
+          <w:rFonts w:cs="Times New Roman"/>
+          <w:szCs w:val="28"/>
+        </w:rPr>
+        <w:t>allocator</w:t>
+      </w:r>
+      <w:proofErr w:type="spellEnd"/>
+      <w:r>
+        <w:rPr>
+          <w:rFonts w:cs="Times New Roman"/>
+          <w:szCs w:val="28"/>
+        </w:rPr>
+        <w:t xml:space="preserve"> сохраняет свое преимущество на всех уровнях.</w:t>
+      </w:r>
+    </w:p>
     <w:sectPr>
       <w:footerReference w:type="default" r:id="rId7"/>
       <w:pgSz w:w="11906" w:h="16838"/>
@@ -43411,6 +44308,7 @@
         <w:docPartUnique/>
       </w:docPartObj>
     </w:sdtPr>
+    <w:sdtEndPr/>
     <w:sdtContent>
       <w:p>
         <w:pPr>
@@ -43726,15 +44624,6 @@
   </w:abstractNum>
   <w:num w:numId="1">
     <w:abstractNumId w:val="1"/>
-    <w:lvlOverride w:ilvl="0"/>
-    <w:lvlOverride w:ilvl="1"/>
-    <w:lvlOverride w:ilvl="2"/>
-    <w:lvlOverride w:ilvl="3"/>
-    <w:lvlOverride w:ilvl="4"/>
-    <w:lvlOverride w:ilvl="5"/>
-    <w:lvlOverride w:ilvl="6"/>
-    <w:lvlOverride w:ilvl="7"/>
-    <w:lvlOverride w:ilvl="8"/>
   </w:num>
   <w:num w:numId="2">
     <w:abstractNumId w:val="0"/>
@@ -44184,6 +45073,7 @@
   <w:style w:type="character" w:default="1" w:styleId="a2">
     <w:name w:val="Default Paragraph Font"/>
     <w:uiPriority w:val="1"/>
+    <w:semiHidden/>
     <w:unhideWhenUsed/>
   </w:style>
   <w:style w:type="table" w:default="1" w:styleId="a3">

</xml_diff>